<commit_message>
Commit Segunda versão atualização, branch apoio
</commit_message>
<xml_diff>
--- a/Introdução/PassoAPasso_PrimeiroRepositorio_WirlaMaia.docx
+++ b/Introdução/PassoAPasso_PrimeiroRepositorio_WirlaMaia.docx
@@ -409,18 +409,7 @@
           <w:szCs w:val="21"/>
           <w:shd w:val="clear" w:color="auto" w:fill="FFFFFF"/>
         </w:rPr>
-        <w:t xml:space="preserve"> </w:t>
-      </w:r>
-      <w:r>
-        <w:rPr>
-          <w:rStyle w:val="Forte"/>
-          <w:rFonts w:ascii="Segoe UI" w:hAnsi="Segoe UI" w:cs="Segoe UI"/>
-          <w:color w:val="24292F"/>
-          <w:sz w:val="21"/>
-          <w:szCs w:val="21"/>
-          <w:shd w:val="clear" w:color="auto" w:fill="FFFFFF"/>
-        </w:rPr>
-        <w:t xml:space="preserve">repositor”, </w:t>
+        <w:t xml:space="preserve"> repositor”, </w:t>
       </w:r>
       <w:r>
         <w:rPr>
@@ -1191,6 +1180,7 @@
           <w:color w:val="404040" w:themeColor="text1" w:themeTint="BF"/>
         </w:rPr>
       </w:pPr>
+      <w:bookmarkStart w:id="0" w:name="_Hlk106831121"/>
       <w:r>
         <w:t xml:space="preserve">$ </w:t>
       </w:r>
@@ -1290,6 +1280,7 @@
         <w:t xml:space="preserve"> de versão apoio a original);</w:t>
       </w:r>
     </w:p>
+    <w:bookmarkEnd w:id="0"/>
     <w:p>
       <w:pPr>
         <w:rPr>
@@ -1665,7 +1656,6 @@
         </w:rPr>
         <w:t xml:space="preserve"> </w:t>
       </w:r>
-      <w:proofErr w:type="spellStart"/>
       <w:proofErr w:type="gramStart"/>
       <w:r>
         <w:rPr>
@@ -1673,16 +1663,7 @@
           <w:bCs/>
           <w:color w:val="00B050"/>
         </w:rPr>
-        <w:t>add</w:t>
-      </w:r>
-      <w:proofErr w:type="spellEnd"/>
-      <w:r>
-        <w:rPr>
-          <w:b/>
-          <w:bCs/>
-          <w:color w:val="00B050"/>
-        </w:rPr>
-        <w:t xml:space="preserve"> .</w:t>
+        <w:t>add .</w:t>
       </w:r>
       <w:proofErr w:type="gramEnd"/>
       <w:r>
@@ -3334,10 +3315,7 @@
       </w:r>
       <w:proofErr w:type="gramStart"/>
       <w:r>
-        <w:t xml:space="preserve">), </w:t>
-      </w:r>
-      <w:r>
-        <w:t xml:space="preserve"> Botão</w:t>
+        <w:t>),  Botão</w:t>
       </w:r>
       <w:proofErr w:type="gramEnd"/>
       <w:r>
@@ -3510,10 +3488,10 @@
           <w:noProof/>
         </w:rPr>
         <w:drawing>
-          <wp:inline distT="0" distB="0" distL="0" distR="0" wp14:anchorId="7BF5D549" wp14:editId="64305C80">
-            <wp:extent cx="6638290" cy="3883025"/>
-            <wp:effectExtent l="0" t="0" r="0" b="3175"/>
-            <wp:docPr id="7" name="Imagem 7"/>
+          <wp:inline distT="0" distB="0" distL="0" distR="0" wp14:anchorId="74C597F8" wp14:editId="3DECA69C">
+            <wp:extent cx="6645910" cy="3823970"/>
+            <wp:effectExtent l="0" t="0" r="2540" b="5080"/>
+            <wp:docPr id="33" name="Imagem 33"/>
             <wp:cNvGraphicFramePr>
               <a:graphicFrameLocks xmlns:a="http://schemas.openxmlformats.org/drawingml/2006/main" noChangeAspect="1"/>
             </wp:cNvGraphicFramePr>
@@ -3521,7 +3499,7 @@
               <a:graphicData uri="http://schemas.openxmlformats.org/drawingml/2006/picture">
                 <pic:pic xmlns:pic="http://schemas.openxmlformats.org/drawingml/2006/picture">
                   <pic:nvPicPr>
-                    <pic:cNvPr id="0" name="Picture 3"/>
+                    <pic:cNvPr id="0" name="Picture 18"/>
                     <pic:cNvPicPr>
                       <a:picLocks noChangeAspect="1" noChangeArrowheads="1"/>
                     </pic:cNvPicPr>
@@ -3542,7 +3520,7 @@
                   <pic:spPr bwMode="auto">
                     <a:xfrm>
                       <a:off x="0" y="0"/>
-                      <a:ext cx="6638290" cy="3883025"/>
+                      <a:ext cx="6645910" cy="3823970"/>
                     </a:xfrm>
                     <a:prstGeom prst="rect">
                       <a:avLst/>
@@ -3630,15 +3608,18 @@
       </w:r>
     </w:p>
     <w:p>
+      <w:pPr>
+        <w:jc w:val="center"/>
+      </w:pPr>
       <w:r>
         <w:rPr>
           <w:noProof/>
         </w:rPr>
         <w:drawing>
-          <wp:inline distT="0" distB="0" distL="0" distR="0" wp14:anchorId="12337574" wp14:editId="0FE5493E">
-            <wp:extent cx="6115685" cy="3265805"/>
+          <wp:inline distT="0" distB="0" distL="0" distR="0" wp14:anchorId="6734DEE3" wp14:editId="36AD49CA">
+            <wp:extent cx="6076950" cy="3276600"/>
             <wp:effectExtent l="0" t="0" r="0" b="0"/>
-            <wp:docPr id="12" name="Imagem 12"/>
+            <wp:docPr id="34" name="Imagem 34"/>
             <wp:cNvGraphicFramePr>
               <a:graphicFrameLocks xmlns:a="http://schemas.openxmlformats.org/drawingml/2006/main" noChangeAspect="1"/>
             </wp:cNvGraphicFramePr>
@@ -3646,7 +3627,7 @@
               <a:graphicData uri="http://schemas.openxmlformats.org/drawingml/2006/picture">
                 <pic:pic xmlns:pic="http://schemas.openxmlformats.org/drawingml/2006/picture">
                   <pic:nvPicPr>
-                    <pic:cNvPr id="0" name="Picture 4"/>
+                    <pic:cNvPr id="0" name="Picture 19"/>
                     <pic:cNvPicPr>
                       <a:picLocks noChangeAspect="1" noChangeArrowheads="1"/>
                     </pic:cNvPicPr>
@@ -3667,7 +3648,7 @@
                   <pic:spPr bwMode="auto">
                     <a:xfrm>
                       <a:off x="0" y="0"/>
-                      <a:ext cx="6115685" cy="3265805"/>
+                      <a:ext cx="6076950" cy="3276600"/>
                     </a:xfrm>
                     <a:prstGeom prst="rect">
                       <a:avLst/>
@@ -4226,15 +4207,20 @@
           <w:numId w:val="3"/>
         </w:numPr>
       </w:pPr>
-      <w:bookmarkStart w:id="0" w:name="_Hlk106829023"/>
-      <w:r>
-        <w:t xml:space="preserve">Comando </w:t>
-      </w:r>
-      <w:r>
-        <w:t xml:space="preserve">$ </w:t>
-      </w:r>
-      <w:proofErr w:type="spellStart"/>
-      <w:r>
+      <w:bookmarkStart w:id="1" w:name="_Hlk106829023"/>
+      <w:r>
+        <w:t xml:space="preserve">Comando $ </w:t>
+      </w:r>
+      <w:proofErr w:type="spellStart"/>
+      <w:r>
+        <w:rPr>
+          <w:rFonts w:ascii="Lucida Console" w:hAnsi="Lucida Console" w:cs="Lucida Console"/>
+          <w:b/>
+          <w:bCs/>
+          <w:color w:val="00B050"/>
+          <w:sz w:val="18"/>
+          <w:szCs w:val="18"/>
+        </w:rPr>
         <w:t>cd</w:t>
       </w:r>
       <w:proofErr w:type="spellEnd"/>
@@ -4258,7 +4244,7 @@
         <w:t>)</w:t>
       </w:r>
     </w:p>
-    <w:bookmarkEnd w:id="0"/>
+    <w:bookmarkEnd w:id="1"/>
     <w:p>
       <w:pPr>
         <w:pStyle w:val="PargrafodaLista"/>
@@ -4342,9 +4328,212 @@
     </w:p>
     <w:p>
       <w:pPr>
+        <w:ind w:left="720"/>
+      </w:pPr>
+      <w:r>
+        <w:t xml:space="preserve">Comando $ </w:t>
+      </w:r>
+      <w:proofErr w:type="spellStart"/>
+      <w:r>
+        <w:rPr>
+          <w:rFonts w:ascii="Lucida Console" w:hAnsi="Lucida Console" w:cs="Lucida Console"/>
+          <w:b/>
+          <w:bCs/>
+          <w:color w:val="00B050"/>
+          <w:sz w:val="18"/>
+          <w:szCs w:val="18"/>
+        </w:rPr>
+        <w:t>git</w:t>
+      </w:r>
+      <w:proofErr w:type="spellEnd"/>
+      <w:r>
+        <w:rPr>
+          <w:rFonts w:ascii="Lucida Console" w:hAnsi="Lucida Console" w:cs="Lucida Console"/>
+          <w:b/>
+          <w:bCs/>
+          <w:color w:val="00B050"/>
+          <w:sz w:val="18"/>
+          <w:szCs w:val="18"/>
+        </w:rPr>
+        <w:t xml:space="preserve"> status</w:t>
+      </w:r>
+      <w:r>
+        <w:t>;</w:t>
+      </w:r>
+    </w:p>
+    <w:p>
+      <w:pPr>
+        <w:jc w:val="center"/>
+      </w:pPr>
+      <w:r>
+        <w:rPr>
+          <w:noProof/>
+        </w:rPr>
+        <w:drawing>
+          <wp:inline distT="0" distB="0" distL="0" distR="0" wp14:anchorId="7FA6EFB5" wp14:editId="76374A75">
+            <wp:extent cx="4562475" cy="1552575"/>
+            <wp:effectExtent l="0" t="0" r="9525" b="9525"/>
+            <wp:docPr id="35" name="Imagem 35"/>
+            <wp:cNvGraphicFramePr>
+              <a:graphicFrameLocks xmlns:a="http://schemas.openxmlformats.org/drawingml/2006/main" noChangeAspect="1"/>
+            </wp:cNvGraphicFramePr>
+            <a:graphic xmlns:a="http://schemas.openxmlformats.org/drawingml/2006/main">
+              <a:graphicData uri="http://schemas.openxmlformats.org/drawingml/2006/picture">
+                <pic:pic xmlns:pic="http://schemas.openxmlformats.org/drawingml/2006/picture">
+                  <pic:nvPicPr>
+                    <pic:cNvPr id="0" name="Picture 20"/>
+                    <pic:cNvPicPr>
+                      <a:picLocks noChangeAspect="1" noChangeArrowheads="1"/>
+                    </pic:cNvPicPr>
+                  </pic:nvPicPr>
+                  <pic:blipFill>
+                    <a:blip r:embed="rId21">
+                      <a:extLst>
+                        <a:ext uri="{28A0092B-C50C-407E-A947-70E740481C1C}">
+                          <a14:useLocalDpi xmlns:a14="http://schemas.microsoft.com/office/drawing/2010/main" val="0"/>
+                        </a:ext>
+                      </a:extLst>
+                    </a:blip>
+                    <a:srcRect/>
+                    <a:stretch>
+                      <a:fillRect/>
+                    </a:stretch>
+                  </pic:blipFill>
+                  <pic:spPr bwMode="auto">
+                    <a:xfrm>
+                      <a:off x="0" y="0"/>
+                      <a:ext cx="4562475" cy="1552575"/>
+                    </a:xfrm>
+                    <a:prstGeom prst="rect">
+                      <a:avLst/>
+                    </a:prstGeom>
+                    <a:noFill/>
+                    <a:ln>
+                      <a:noFill/>
+                    </a:ln>
+                  </pic:spPr>
+                </pic:pic>
+              </a:graphicData>
+            </a:graphic>
+          </wp:inline>
+        </w:drawing>
+      </w:r>
+    </w:p>
+    <w:p>
+      <w:pPr>
         <w:pStyle w:val="PargrafodaLista"/>
         <w:ind w:left="1440"/>
       </w:pPr>
+    </w:p>
+    <w:p>
+      <w:pPr>
+        <w:pStyle w:val="PargrafodaLista"/>
+        <w:numPr>
+          <w:ilvl w:val="1"/>
+          <w:numId w:val="3"/>
+        </w:numPr>
+      </w:pPr>
+      <w:r>
+        <w:t xml:space="preserve">Comando $ </w:t>
+      </w:r>
+      <w:proofErr w:type="spellStart"/>
+      <w:r>
+        <w:rPr>
+          <w:rFonts w:ascii="Lucida Console" w:hAnsi="Lucida Console" w:cs="Lucida Console"/>
+          <w:b/>
+          <w:bCs/>
+          <w:color w:val="00B050"/>
+          <w:sz w:val="18"/>
+          <w:szCs w:val="18"/>
+        </w:rPr>
+        <w:t>git</w:t>
+      </w:r>
+      <w:proofErr w:type="spellEnd"/>
+      <w:r>
+        <w:rPr>
+          <w:rFonts w:ascii="Lucida Console" w:hAnsi="Lucida Console" w:cs="Lucida Console"/>
+          <w:b/>
+          <w:bCs/>
+          <w:color w:val="00B050"/>
+          <w:sz w:val="18"/>
+          <w:szCs w:val="18"/>
+        </w:rPr>
+        <w:t xml:space="preserve"> </w:t>
+      </w:r>
+      <w:proofErr w:type="gramStart"/>
+      <w:r>
+        <w:rPr>
+          <w:rFonts w:ascii="Lucida Console" w:hAnsi="Lucida Console" w:cs="Lucida Console"/>
+          <w:b/>
+          <w:bCs/>
+          <w:color w:val="00B050"/>
+          <w:sz w:val="18"/>
+          <w:szCs w:val="18"/>
+        </w:rPr>
+        <w:t>add .</w:t>
+      </w:r>
+      <w:proofErr w:type="gramEnd"/>
+      <w:r>
+        <w:t>, adicionando o arquivo na versão local;</w:t>
+      </w:r>
+    </w:p>
+    <w:p>
+      <w:pPr>
+        <w:jc w:val="center"/>
+      </w:pPr>
+      <w:r>
+        <w:rPr>
+          <w:noProof/>
+        </w:rPr>
+        <w:drawing>
+          <wp:inline distT="0" distB="0" distL="0" distR="0" wp14:anchorId="07CB5629" wp14:editId="0BB2D811">
+            <wp:extent cx="6296025" cy="1543050"/>
+            <wp:effectExtent l="0" t="0" r="9525" b="0"/>
+            <wp:docPr id="36" name="Imagem 36"/>
+            <wp:cNvGraphicFramePr>
+              <a:graphicFrameLocks xmlns:a="http://schemas.openxmlformats.org/drawingml/2006/main" noChangeAspect="1"/>
+            </wp:cNvGraphicFramePr>
+            <a:graphic xmlns:a="http://schemas.openxmlformats.org/drawingml/2006/main">
+              <a:graphicData uri="http://schemas.openxmlformats.org/drawingml/2006/picture">
+                <pic:pic xmlns:pic="http://schemas.openxmlformats.org/drawingml/2006/picture">
+                  <pic:nvPicPr>
+                    <pic:cNvPr id="0" name="Picture 21"/>
+                    <pic:cNvPicPr>
+                      <a:picLocks noChangeAspect="1" noChangeArrowheads="1"/>
+                    </pic:cNvPicPr>
+                  </pic:nvPicPr>
+                  <pic:blipFill>
+                    <a:blip r:embed="rId22">
+                      <a:extLst>
+                        <a:ext uri="{28A0092B-C50C-407E-A947-70E740481C1C}">
+                          <a14:useLocalDpi xmlns:a14="http://schemas.microsoft.com/office/drawing/2010/main" val="0"/>
+                        </a:ext>
+                      </a:extLst>
+                    </a:blip>
+                    <a:srcRect/>
+                    <a:stretch>
+                      <a:fillRect/>
+                    </a:stretch>
+                  </pic:blipFill>
+                  <pic:spPr bwMode="auto">
+                    <a:xfrm>
+                      <a:off x="0" y="0"/>
+                      <a:ext cx="6296025" cy="1543050"/>
+                    </a:xfrm>
+                    <a:prstGeom prst="rect">
+                      <a:avLst/>
+                    </a:prstGeom>
+                    <a:noFill/>
+                    <a:ln>
+                      <a:noFill/>
+                    </a:ln>
+                  </pic:spPr>
+                </pic:pic>
+              </a:graphicData>
+            </a:graphic>
+          </wp:inline>
+        </w:drawing>
+      </w:r>
     </w:p>
     <w:p>
       <w:pPr>
@@ -4356,10 +4545,1362 @@
     <w:p>
       <w:pPr>
         <w:pStyle w:val="PargrafodaLista"/>
+        <w:numPr>
+          <w:ilvl w:val="1"/>
+          <w:numId w:val="3"/>
+        </w:numPr>
+      </w:pPr>
+      <w:r>
+        <w:t xml:space="preserve">Comando $ </w:t>
+      </w:r>
+      <w:proofErr w:type="spellStart"/>
+      <w:r>
+        <w:rPr>
+          <w:b/>
+          <w:bCs/>
+          <w:color w:val="00B050"/>
+        </w:rPr>
+        <w:t>git</w:t>
+      </w:r>
+      <w:proofErr w:type="spellEnd"/>
+      <w:r>
+        <w:rPr>
+          <w:b/>
+          <w:bCs/>
+          <w:color w:val="00B050"/>
+        </w:rPr>
+        <w:t xml:space="preserve"> </w:t>
+      </w:r>
+      <w:proofErr w:type="spellStart"/>
+      <w:r>
+        <w:rPr>
+          <w:b/>
+          <w:bCs/>
+          <w:color w:val="00B050"/>
+        </w:rPr>
+        <w:t>commit</w:t>
+      </w:r>
+      <w:proofErr w:type="spellEnd"/>
+      <w:r>
+        <w:rPr>
+          <w:b/>
+          <w:bCs/>
+          <w:color w:val="00B050"/>
+        </w:rPr>
+        <w:t xml:space="preserve"> -m </w:t>
+      </w:r>
+      <w:r>
+        <w:rPr>
+          <w:b/>
+          <w:bCs/>
+        </w:rPr>
+        <w:t>“</w:t>
+      </w:r>
+      <w:proofErr w:type="spellStart"/>
+      <w:r>
+        <w:rPr>
+          <w:b/>
+          <w:bCs/>
+        </w:rPr>
+        <w:t>Commit</w:t>
+      </w:r>
+      <w:proofErr w:type="spellEnd"/>
+      <w:r>
+        <w:rPr>
+          <w:b/>
+          <w:bCs/>
+        </w:rPr>
+        <w:t xml:space="preserve"> Inicial </w:t>
+      </w:r>
+      <w:r>
+        <w:rPr>
+          <w:b/>
+          <w:bCs/>
+        </w:rPr>
+        <w:t>Nome dado a versão”</w:t>
+      </w:r>
+      <w:r>
+        <w:t xml:space="preserve">, </w:t>
+      </w:r>
+      <w:proofErr w:type="gramStart"/>
+      <w:r>
+        <w:t>In</w:t>
+      </w:r>
+      <w:r>
+        <w:t>formando</w:t>
+      </w:r>
+      <w:proofErr w:type="gramEnd"/>
+      <w:r>
+        <w:t xml:space="preserve"> as mudanças ocorridas para organizar os </w:t>
+      </w:r>
+      <w:proofErr w:type="spellStart"/>
+      <w:r>
+        <w:t>commits</w:t>
+      </w:r>
+      <w:proofErr w:type="spellEnd"/>
+      <w:r>
+        <w:t>;</w:t>
+      </w:r>
+    </w:p>
+    <w:p>
+      <w:proofErr w:type="spellStart"/>
+      <w:r>
+        <w:t>Obs</w:t>
+      </w:r>
+      <w:proofErr w:type="spellEnd"/>
+      <w:r>
+        <w:t xml:space="preserve">: para colar o texto na tela de comandos, preciso clicar com o botão direito do mouse e clicar em ‘paste’, devido o atalho informado </w:t>
+      </w:r>
+      <w:proofErr w:type="spellStart"/>
+      <w:r>
+        <w:t>SHIFT+Ins</w:t>
+      </w:r>
+      <w:proofErr w:type="spellEnd"/>
+      <w:r>
+        <w:t xml:space="preserve"> não funcionar; e não consigo copiar do word quando o comando possui aspas, pois desconfigura na tela de comando, então copio do bloco de notas;</w:t>
+      </w:r>
+    </w:p>
+    <w:p>
+      <w:pPr>
+        <w:jc w:val="center"/>
+      </w:pPr>
+      <w:r>
+        <w:rPr>
+          <w:noProof/>
+        </w:rPr>
+        <w:drawing>
+          <wp:inline distT="0" distB="0" distL="0" distR="0" wp14:anchorId="68BF9C81" wp14:editId="1A542883">
+            <wp:extent cx="5429250" cy="847725"/>
+            <wp:effectExtent l="0" t="0" r="0" b="9525"/>
+            <wp:docPr id="23" name="Imagem 23"/>
+            <wp:cNvGraphicFramePr>
+              <a:graphicFrameLocks xmlns:a="http://schemas.openxmlformats.org/drawingml/2006/main" noChangeAspect="1"/>
+            </wp:cNvGraphicFramePr>
+            <a:graphic xmlns:a="http://schemas.openxmlformats.org/drawingml/2006/main">
+              <a:graphicData uri="http://schemas.openxmlformats.org/drawingml/2006/picture">
+                <pic:pic xmlns:pic="http://schemas.openxmlformats.org/drawingml/2006/picture">
+                  <pic:nvPicPr>
+                    <pic:cNvPr id="0" name="Picture 12"/>
+                    <pic:cNvPicPr>
+                      <a:picLocks noChangeAspect="1" noChangeArrowheads="1"/>
+                    </pic:cNvPicPr>
+                  </pic:nvPicPr>
+                  <pic:blipFill>
+                    <a:blip r:embed="rId23">
+                      <a:extLst>
+                        <a:ext uri="{28A0092B-C50C-407E-A947-70E740481C1C}">
+                          <a14:useLocalDpi xmlns:a14="http://schemas.microsoft.com/office/drawing/2010/main" val="0"/>
+                        </a:ext>
+                      </a:extLst>
+                    </a:blip>
+                    <a:srcRect/>
+                    <a:stretch>
+                      <a:fillRect/>
+                    </a:stretch>
+                  </pic:blipFill>
+                  <pic:spPr bwMode="auto">
+                    <a:xfrm>
+                      <a:off x="0" y="0"/>
+                      <a:ext cx="5429250" cy="847725"/>
+                    </a:xfrm>
+                    <a:prstGeom prst="rect">
+                      <a:avLst/>
+                    </a:prstGeom>
+                    <a:noFill/>
+                    <a:ln>
+                      <a:noFill/>
+                    </a:ln>
+                  </pic:spPr>
+                </pic:pic>
+              </a:graphicData>
+            </a:graphic>
+          </wp:inline>
+        </w:drawing>
+      </w:r>
+    </w:p>
+    <w:p>
+      <w:pPr>
+        <w:pStyle w:val="PargrafodaLista"/>
+        <w:numPr>
+          <w:ilvl w:val="1"/>
+          <w:numId w:val="3"/>
+        </w:numPr>
+      </w:pPr>
+      <w:r>
+        <w:t xml:space="preserve">Comando $ </w:t>
+      </w:r>
+      <w:proofErr w:type="spellStart"/>
+      <w:r>
+        <w:rPr>
+          <w:b/>
+          <w:bCs/>
+          <w:color w:val="00B050"/>
+        </w:rPr>
+        <w:t>git</w:t>
+      </w:r>
+      <w:proofErr w:type="spellEnd"/>
+      <w:r>
+        <w:rPr>
+          <w:b/>
+          <w:bCs/>
+          <w:color w:val="00B050"/>
+        </w:rPr>
+        <w:t xml:space="preserve"> </w:t>
+      </w:r>
+      <w:proofErr w:type="spellStart"/>
+      <w:r>
+        <w:rPr>
+          <w:b/>
+          <w:bCs/>
+          <w:color w:val="00B050"/>
+        </w:rPr>
+        <w:t>push</w:t>
+      </w:r>
+      <w:proofErr w:type="spellEnd"/>
+      <w:r>
+        <w:rPr>
+          <w:b/>
+          <w:bCs/>
+          <w:color w:val="00B050"/>
+        </w:rPr>
+        <w:t xml:space="preserve"> </w:t>
+      </w:r>
+      <w:proofErr w:type="spellStart"/>
+      <w:r>
+        <w:rPr>
+          <w:b/>
+          <w:bCs/>
+          <w:color w:val="00B050"/>
+        </w:rPr>
+        <w:t>origin</w:t>
+      </w:r>
+      <w:proofErr w:type="spellEnd"/>
+      <w:r>
+        <w:rPr>
+          <w:b/>
+          <w:bCs/>
+          <w:color w:val="00B050"/>
+        </w:rPr>
+        <w:t xml:space="preserve"> </w:t>
+      </w:r>
+      <w:proofErr w:type="spellStart"/>
+      <w:r>
+        <w:rPr>
+          <w:b/>
+          <w:bCs/>
+          <w:color w:val="00B050"/>
+        </w:rPr>
+        <w:t>main</w:t>
+      </w:r>
+      <w:proofErr w:type="spellEnd"/>
+      <w:r>
+        <w:t xml:space="preserve">, </w:t>
+      </w:r>
+      <w:proofErr w:type="gramStart"/>
+      <w:r>
+        <w:t>Enviando</w:t>
+      </w:r>
+      <w:proofErr w:type="gramEnd"/>
+      <w:r>
+        <w:t xml:space="preserve"> as alterações local da máquina para o servidor do repositório no GitHub online</w:t>
+      </w:r>
+      <w:r>
+        <w:t>;</w:t>
+      </w:r>
+    </w:p>
+    <w:p>
+      <w:pPr>
+        <w:jc w:val="center"/>
+      </w:pPr>
+      <w:r>
+        <w:rPr>
+          <w:noProof/>
+        </w:rPr>
+        <w:drawing>
+          <wp:inline distT="0" distB="0" distL="0" distR="0" wp14:anchorId="64EF252C" wp14:editId="241FDBA9">
+            <wp:extent cx="4206240" cy="1371600"/>
+            <wp:effectExtent l="0" t="0" r="3810" b="0"/>
+            <wp:docPr id="37" name="Imagem 37"/>
+            <wp:cNvGraphicFramePr>
+              <a:graphicFrameLocks xmlns:a="http://schemas.openxmlformats.org/drawingml/2006/main" noChangeAspect="1"/>
+            </wp:cNvGraphicFramePr>
+            <a:graphic xmlns:a="http://schemas.openxmlformats.org/drawingml/2006/main">
+              <a:graphicData uri="http://schemas.openxmlformats.org/drawingml/2006/picture">
+                <pic:pic xmlns:pic="http://schemas.openxmlformats.org/drawingml/2006/picture">
+                  <pic:nvPicPr>
+                    <pic:cNvPr id="0" name="Picture 22"/>
+                    <pic:cNvPicPr>
+                      <a:picLocks noChangeAspect="1" noChangeArrowheads="1"/>
+                    </pic:cNvPicPr>
+                  </pic:nvPicPr>
+                  <pic:blipFill>
+                    <a:blip r:embed="rId24">
+                      <a:extLst>
+                        <a:ext uri="{28A0092B-C50C-407E-A947-70E740481C1C}">
+                          <a14:useLocalDpi xmlns:a14="http://schemas.microsoft.com/office/drawing/2010/main" val="0"/>
+                        </a:ext>
+                      </a:extLst>
+                    </a:blip>
+                    <a:srcRect/>
+                    <a:stretch>
+                      <a:fillRect/>
+                    </a:stretch>
+                  </pic:blipFill>
+                  <pic:spPr bwMode="auto">
+                    <a:xfrm>
+                      <a:off x="0" y="0"/>
+                      <a:ext cx="4206240" cy="1371600"/>
+                    </a:xfrm>
+                    <a:prstGeom prst="rect">
+                      <a:avLst/>
+                    </a:prstGeom>
+                    <a:noFill/>
+                    <a:ln>
+                      <a:noFill/>
+                    </a:ln>
+                  </pic:spPr>
+                </pic:pic>
+              </a:graphicData>
+            </a:graphic>
+          </wp:inline>
+        </w:drawing>
+      </w:r>
+    </w:p>
+    <w:p>
+      <w:pPr>
+        <w:pStyle w:val="PargrafodaLista"/>
         <w:ind w:left="0"/>
         <w:jc w:val="center"/>
       </w:pPr>
-    </w:p>
+      <w:r>
+        <w:t>GitHub, F5 para atualizar, já está com as alterações:</w:t>
+      </w:r>
+    </w:p>
+    <w:p>
+      <w:pPr>
+        <w:pStyle w:val="PargrafodaLista"/>
+        <w:ind w:left="0"/>
+        <w:jc w:val="center"/>
+      </w:pPr>
+      <w:r>
+        <w:rPr>
+          <w:noProof/>
+        </w:rPr>
+        <w:lastRenderedPageBreak/>
+        <w:drawing>
+          <wp:inline distT="0" distB="0" distL="0" distR="0" wp14:anchorId="72228922" wp14:editId="085670AA">
+            <wp:extent cx="6638925" cy="5495925"/>
+            <wp:effectExtent l="0" t="0" r="9525" b="9525"/>
+            <wp:docPr id="25" name="Imagem 25"/>
+            <wp:cNvGraphicFramePr>
+              <a:graphicFrameLocks xmlns:a="http://schemas.openxmlformats.org/drawingml/2006/main" noChangeAspect="1"/>
+            </wp:cNvGraphicFramePr>
+            <a:graphic xmlns:a="http://schemas.openxmlformats.org/drawingml/2006/main">
+              <a:graphicData uri="http://schemas.openxmlformats.org/drawingml/2006/picture">
+                <pic:pic xmlns:pic="http://schemas.openxmlformats.org/drawingml/2006/picture">
+                  <pic:nvPicPr>
+                    <pic:cNvPr id="0" name="Picture 13"/>
+                    <pic:cNvPicPr>
+                      <a:picLocks noChangeAspect="1" noChangeArrowheads="1"/>
+                    </pic:cNvPicPr>
+                  </pic:nvPicPr>
+                  <pic:blipFill>
+                    <a:blip r:embed="rId25">
+                      <a:extLst>
+                        <a:ext uri="{28A0092B-C50C-407E-A947-70E740481C1C}">
+                          <a14:useLocalDpi xmlns:a14="http://schemas.microsoft.com/office/drawing/2010/main" val="0"/>
+                        </a:ext>
+                      </a:extLst>
+                    </a:blip>
+                    <a:srcRect/>
+                    <a:stretch>
+                      <a:fillRect/>
+                    </a:stretch>
+                  </pic:blipFill>
+                  <pic:spPr bwMode="auto">
+                    <a:xfrm>
+                      <a:off x="0" y="0"/>
+                      <a:ext cx="6638925" cy="5495925"/>
+                    </a:xfrm>
+                    <a:prstGeom prst="rect">
+                      <a:avLst/>
+                    </a:prstGeom>
+                    <a:noFill/>
+                    <a:ln>
+                      <a:noFill/>
+                    </a:ln>
+                  </pic:spPr>
+                </pic:pic>
+              </a:graphicData>
+            </a:graphic>
+          </wp:inline>
+        </w:drawing>
+      </w:r>
+    </w:p>
+    <w:p>
+      <w:pPr>
+        <w:pStyle w:val="PargrafodaLista"/>
+        <w:ind w:left="0"/>
+        <w:jc w:val="center"/>
+      </w:pPr>
+    </w:p>
+    <w:p>
+      <w:pPr>
+        <w:pStyle w:val="PargrafodaLista"/>
+        <w:ind w:left="0"/>
+        <w:jc w:val="center"/>
+      </w:pPr>
+    </w:p>
+    <w:p>
+      <w:pPr>
+        <w:pStyle w:val="PargrafodaLista"/>
+        <w:numPr>
+          <w:ilvl w:val="1"/>
+          <w:numId w:val="3"/>
+        </w:numPr>
+      </w:pPr>
+      <w:r>
+        <w:t xml:space="preserve">Comando $ </w:t>
+      </w:r>
+      <w:proofErr w:type="spellStart"/>
+      <w:proofErr w:type="gramStart"/>
+      <w:r>
+        <w:rPr>
+          <w:b/>
+          <w:bCs/>
+          <w:color w:val="00B050"/>
+        </w:rPr>
+        <w:t>touch</w:t>
+      </w:r>
+      <w:proofErr w:type="spellEnd"/>
+      <w:r>
+        <w:rPr>
+          <w:b/>
+          <w:bCs/>
+          <w:color w:val="00B050"/>
+        </w:rPr>
+        <w:t xml:space="preserve"> .</w:t>
+      </w:r>
+      <w:proofErr w:type="spellStart"/>
+      <w:r>
+        <w:rPr>
+          <w:b/>
+          <w:bCs/>
+          <w:color w:val="00B050"/>
+        </w:rPr>
+        <w:t>gitignore</w:t>
+      </w:r>
+      <w:proofErr w:type="spellEnd"/>
+      <w:proofErr w:type="gramEnd"/>
+      <w:r>
+        <w:t xml:space="preserve"> – </w:t>
+      </w:r>
+      <w:r>
+        <w:rPr>
+          <w:color w:val="404040" w:themeColor="text1" w:themeTint="BF"/>
+        </w:rPr>
+        <w:t>Criar um</w:t>
+      </w:r>
+      <w:r>
+        <w:rPr>
+          <w:color w:val="404040" w:themeColor="text1" w:themeTint="BF"/>
+        </w:rPr>
+        <w:t xml:space="preserve"> arquivo na pasta para ignorar o que não desejar que seja enviado a versão do repositório</w:t>
+      </w:r>
+      <w:r>
+        <w:rPr>
+          <w:color w:val="404040" w:themeColor="text1" w:themeTint="BF"/>
+        </w:rPr>
+        <w:t>;</w:t>
+      </w:r>
+    </w:p>
+    <w:p>
+      <w:pPr>
+        <w:jc w:val="center"/>
+      </w:pPr>
+      <w:r>
+        <w:rPr>
+          <w:noProof/>
+        </w:rPr>
+        <w:drawing>
+          <wp:inline distT="0" distB="0" distL="0" distR="0" wp14:anchorId="42FEA34C" wp14:editId="38A1E79E">
+            <wp:extent cx="4181475" cy="990600"/>
+            <wp:effectExtent l="0" t="0" r="9525" b="0"/>
+            <wp:docPr id="26" name="Imagem 26"/>
+            <wp:cNvGraphicFramePr>
+              <a:graphicFrameLocks xmlns:a="http://schemas.openxmlformats.org/drawingml/2006/main" noChangeAspect="1"/>
+            </wp:cNvGraphicFramePr>
+            <a:graphic xmlns:a="http://schemas.openxmlformats.org/drawingml/2006/main">
+              <a:graphicData uri="http://schemas.openxmlformats.org/drawingml/2006/picture">
+                <pic:pic xmlns:pic="http://schemas.openxmlformats.org/drawingml/2006/picture">
+                  <pic:nvPicPr>
+                    <pic:cNvPr id="0" name="Picture 14"/>
+                    <pic:cNvPicPr>
+                      <a:picLocks noChangeAspect="1" noChangeArrowheads="1"/>
+                    </pic:cNvPicPr>
+                  </pic:nvPicPr>
+                  <pic:blipFill>
+                    <a:blip r:embed="rId26">
+                      <a:extLst>
+                        <a:ext uri="{28A0092B-C50C-407E-A947-70E740481C1C}">
+                          <a14:useLocalDpi xmlns:a14="http://schemas.microsoft.com/office/drawing/2010/main" val="0"/>
+                        </a:ext>
+                      </a:extLst>
+                    </a:blip>
+                    <a:srcRect/>
+                    <a:stretch>
+                      <a:fillRect/>
+                    </a:stretch>
+                  </pic:blipFill>
+                  <pic:spPr bwMode="auto">
+                    <a:xfrm>
+                      <a:off x="0" y="0"/>
+                      <a:ext cx="4181475" cy="990600"/>
+                    </a:xfrm>
+                    <a:prstGeom prst="rect">
+                      <a:avLst/>
+                    </a:prstGeom>
+                    <a:noFill/>
+                    <a:ln>
+                      <a:noFill/>
+                    </a:ln>
+                  </pic:spPr>
+                </pic:pic>
+              </a:graphicData>
+            </a:graphic>
+          </wp:inline>
+        </w:drawing>
+      </w:r>
+    </w:p>
+    <w:p>
+      <w:r>
+        <w:t>Nesse arquivo coloquei uma pasta que não precisa ir para a versão:</w:t>
+      </w:r>
+    </w:p>
+    <w:p>
+      <w:pPr>
+        <w:jc w:val="center"/>
+      </w:pPr>
+      <w:r>
+        <w:rPr>
+          <w:noProof/>
+        </w:rPr>
+        <w:lastRenderedPageBreak/>
+        <w:drawing>
+          <wp:inline distT="0" distB="0" distL="0" distR="0" wp14:anchorId="23B5170F" wp14:editId="75426812">
+            <wp:extent cx="4114800" cy="3857625"/>
+            <wp:effectExtent l="0" t="0" r="0" b="9525"/>
+            <wp:docPr id="28" name="Imagem 28"/>
+            <wp:cNvGraphicFramePr>
+              <a:graphicFrameLocks xmlns:a="http://schemas.openxmlformats.org/drawingml/2006/main" noChangeAspect="1"/>
+            </wp:cNvGraphicFramePr>
+            <a:graphic xmlns:a="http://schemas.openxmlformats.org/drawingml/2006/main">
+              <a:graphicData uri="http://schemas.openxmlformats.org/drawingml/2006/picture">
+                <pic:pic xmlns:pic="http://schemas.openxmlformats.org/drawingml/2006/picture">
+                  <pic:nvPicPr>
+                    <pic:cNvPr id="1" name=""/>
+                    <pic:cNvPicPr/>
+                  </pic:nvPicPr>
+                  <pic:blipFill>
+                    <a:blip r:embed="rId27"/>
+                    <a:stretch>
+                      <a:fillRect/>
+                    </a:stretch>
+                  </pic:blipFill>
+                  <pic:spPr>
+                    <a:xfrm>
+                      <a:off x="0" y="0"/>
+                      <a:ext cx="4114800" cy="3857625"/>
+                    </a:xfrm>
+                    <a:prstGeom prst="rect">
+                      <a:avLst/>
+                    </a:prstGeom>
+                  </pic:spPr>
+                </pic:pic>
+              </a:graphicData>
+            </a:graphic>
+          </wp:inline>
+        </w:drawing>
+      </w:r>
+    </w:p>
+    <w:p>
+      <w:r>
+        <w:t>Assim estes arquivos não são demonstrados para atualização, apenas os inseridos que podem realizar o upload aparecem. Vou salvar este arquivo em PDF, dentro da pasta Introdução para exemplo</w:t>
+      </w:r>
+      <w:r>
+        <w:t xml:space="preserve"> e o </w:t>
+      </w:r>
+      <w:proofErr w:type="gramStart"/>
+      <w:r>
+        <w:t>arquivo .</w:t>
+      </w:r>
+      <w:proofErr w:type="spellStart"/>
+      <w:r>
+        <w:t>gitignore</w:t>
+      </w:r>
+      <w:proofErr w:type="spellEnd"/>
+      <w:proofErr w:type="gramEnd"/>
+      <w:r>
+        <w:t xml:space="preserve"> é obrigatório ser enviado</w:t>
+      </w:r>
+      <w:r>
+        <w:t>.</w:t>
+      </w:r>
+    </w:p>
+    <w:p>
+      <w:pPr>
+        <w:pStyle w:val="PargrafodaLista"/>
+        <w:numPr>
+          <w:ilvl w:val="1"/>
+          <w:numId w:val="3"/>
+        </w:numPr>
+      </w:pPr>
+      <w:r>
+        <w:t xml:space="preserve">Comando $ </w:t>
+      </w:r>
+      <w:proofErr w:type="spellStart"/>
+      <w:r>
+        <w:rPr>
+          <w:b/>
+          <w:bCs/>
+          <w:color w:val="00B050"/>
+        </w:rPr>
+        <w:t>git</w:t>
+      </w:r>
+      <w:proofErr w:type="spellEnd"/>
+      <w:r>
+        <w:rPr>
+          <w:b/>
+          <w:bCs/>
+          <w:color w:val="00B050"/>
+        </w:rPr>
+        <w:t xml:space="preserve"> status</w:t>
+      </w:r>
+      <w:r>
+        <w:rPr>
+          <w:color w:val="404040" w:themeColor="text1" w:themeTint="BF"/>
+        </w:rPr>
+        <w:t>;</w:t>
+      </w:r>
+    </w:p>
+    <w:p>
+      <w:r>
+        <w:rPr>
+          <w:noProof/>
+        </w:rPr>
+        <w:drawing>
+          <wp:inline distT="0" distB="0" distL="0" distR="0" wp14:anchorId="5F83D064" wp14:editId="51A55B74">
+            <wp:extent cx="5467350" cy="1571625"/>
+            <wp:effectExtent l="0" t="0" r="0" b="9525"/>
+            <wp:docPr id="29" name="Imagem 29"/>
+            <wp:cNvGraphicFramePr>
+              <a:graphicFrameLocks xmlns:a="http://schemas.openxmlformats.org/drawingml/2006/main" noChangeAspect="1"/>
+            </wp:cNvGraphicFramePr>
+            <a:graphic xmlns:a="http://schemas.openxmlformats.org/drawingml/2006/main">
+              <a:graphicData uri="http://schemas.openxmlformats.org/drawingml/2006/picture">
+                <pic:pic xmlns:pic="http://schemas.openxmlformats.org/drawingml/2006/picture">
+                  <pic:nvPicPr>
+                    <pic:cNvPr id="0" name="Picture 16"/>
+                    <pic:cNvPicPr>
+                      <a:picLocks noChangeAspect="1" noChangeArrowheads="1"/>
+                    </pic:cNvPicPr>
+                  </pic:nvPicPr>
+                  <pic:blipFill>
+                    <a:blip r:embed="rId28">
+                      <a:extLst>
+                        <a:ext uri="{28A0092B-C50C-407E-A947-70E740481C1C}">
+                          <a14:useLocalDpi xmlns:a14="http://schemas.microsoft.com/office/drawing/2010/main" val="0"/>
+                        </a:ext>
+                      </a:extLst>
+                    </a:blip>
+                    <a:srcRect/>
+                    <a:stretch>
+                      <a:fillRect/>
+                    </a:stretch>
+                  </pic:blipFill>
+                  <pic:spPr bwMode="auto">
+                    <a:xfrm>
+                      <a:off x="0" y="0"/>
+                      <a:ext cx="5467350" cy="1571625"/>
+                    </a:xfrm>
+                    <a:prstGeom prst="rect">
+                      <a:avLst/>
+                    </a:prstGeom>
+                    <a:noFill/>
+                    <a:ln>
+                      <a:noFill/>
+                    </a:ln>
+                  </pic:spPr>
+                </pic:pic>
+              </a:graphicData>
+            </a:graphic>
+          </wp:inline>
+        </w:drawing>
+      </w:r>
+    </w:p>
+    <w:p/>
+    <w:p>
+      <w:pPr>
+        <w:pStyle w:val="PargrafodaLista"/>
+        <w:numPr>
+          <w:ilvl w:val="1"/>
+          <w:numId w:val="3"/>
+        </w:numPr>
+      </w:pPr>
+      <w:r>
+        <w:t xml:space="preserve">Comando $ </w:t>
+      </w:r>
+      <w:proofErr w:type="spellStart"/>
+      <w:r>
+        <w:rPr>
+          <w:b/>
+          <w:bCs/>
+          <w:color w:val="00B050"/>
+        </w:rPr>
+        <w:t>git</w:t>
+      </w:r>
+      <w:proofErr w:type="spellEnd"/>
+      <w:r>
+        <w:rPr>
+          <w:b/>
+          <w:bCs/>
+          <w:color w:val="00B050"/>
+        </w:rPr>
+        <w:t xml:space="preserve"> </w:t>
+      </w:r>
+      <w:proofErr w:type="spellStart"/>
+      <w:r>
+        <w:rPr>
+          <w:b/>
+          <w:bCs/>
+          <w:color w:val="00B050"/>
+        </w:rPr>
+        <w:t>branch</w:t>
+      </w:r>
+      <w:proofErr w:type="spellEnd"/>
+      <w:r>
+        <w:rPr>
+          <w:b/>
+          <w:bCs/>
+          <w:color w:val="00B050"/>
+        </w:rPr>
+        <w:t xml:space="preserve"> </w:t>
+      </w:r>
+      <w:proofErr w:type="gramStart"/>
+      <w:r>
+        <w:rPr>
+          <w:b/>
+          <w:bCs/>
+        </w:rPr>
+        <w:t>Apoio</w:t>
+      </w:r>
+      <w:r>
+        <w:rPr>
+          <w:b/>
+          <w:bCs/>
+          <w:color w:val="00B050"/>
+        </w:rPr>
+        <w:t xml:space="preserve"> </w:t>
+      </w:r>
+      <w:r>
+        <w:t xml:space="preserve"> –</w:t>
+      </w:r>
+      <w:proofErr w:type="gramEnd"/>
+      <w:r>
+        <w:t xml:space="preserve"> </w:t>
+      </w:r>
+      <w:r>
+        <w:rPr>
+          <w:color w:val="404040" w:themeColor="text1" w:themeTint="BF"/>
+        </w:rPr>
+        <w:t xml:space="preserve">Criar uma nova </w:t>
+      </w:r>
+      <w:proofErr w:type="spellStart"/>
+      <w:r>
+        <w:rPr>
+          <w:color w:val="404040" w:themeColor="text1" w:themeTint="BF"/>
+        </w:rPr>
+        <w:t>branch</w:t>
+      </w:r>
+      <w:proofErr w:type="spellEnd"/>
+      <w:r>
+        <w:rPr>
+          <w:color w:val="404040" w:themeColor="text1" w:themeTint="BF"/>
+        </w:rPr>
+        <w:t xml:space="preserve"> (</w:t>
+      </w:r>
+      <w:proofErr w:type="spellStart"/>
+      <w:r>
+        <w:rPr>
+          <w:color w:val="404040" w:themeColor="text1" w:themeTint="BF"/>
+        </w:rPr>
+        <w:t>particição</w:t>
+      </w:r>
+      <w:proofErr w:type="spellEnd"/>
+      <w:r>
+        <w:rPr>
+          <w:color w:val="404040" w:themeColor="text1" w:themeTint="BF"/>
+        </w:rPr>
+        <w:t xml:space="preserve"> de versão apoio a original);</w:t>
+      </w:r>
+    </w:p>
+    <w:p>
+      <w:pPr>
+        <w:ind w:left="1080"/>
+      </w:pPr>
+      <w:r>
+        <w:t xml:space="preserve">Comando $ </w:t>
+      </w:r>
+      <w:proofErr w:type="spellStart"/>
+      <w:r>
+        <w:rPr>
+          <w:b/>
+          <w:bCs/>
+          <w:color w:val="00B050"/>
+        </w:rPr>
+        <w:t>git</w:t>
+      </w:r>
+      <w:proofErr w:type="spellEnd"/>
+      <w:r>
+        <w:rPr>
+          <w:b/>
+          <w:bCs/>
+          <w:color w:val="00B050"/>
+        </w:rPr>
+        <w:t xml:space="preserve"> </w:t>
+      </w:r>
+      <w:proofErr w:type="spellStart"/>
+      <w:r>
+        <w:rPr>
+          <w:b/>
+          <w:bCs/>
+          <w:color w:val="00B050"/>
+        </w:rPr>
+        <w:t>branch</w:t>
+      </w:r>
+      <w:proofErr w:type="spellEnd"/>
+      <w:r>
+        <w:rPr>
+          <w:b/>
+          <w:bCs/>
+          <w:color w:val="00B050"/>
+        </w:rPr>
+        <w:t xml:space="preserve"> -M</w:t>
+      </w:r>
+      <w:r>
+        <w:t xml:space="preserve"> "Apoio"</w:t>
+      </w:r>
+      <w:r>
+        <w:t xml:space="preserve"> – Alternar o repositório para </w:t>
+      </w:r>
+      <w:proofErr w:type="spellStart"/>
+      <w:r>
+        <w:t>branch</w:t>
+      </w:r>
+      <w:proofErr w:type="spellEnd"/>
+      <w:r>
+        <w:t xml:space="preserve"> descrita</w:t>
+      </w:r>
+      <w:r>
+        <w:t xml:space="preserve">. Perceba que muda a </w:t>
+      </w:r>
+      <w:proofErr w:type="spellStart"/>
+      <w:r>
+        <w:t>branch</w:t>
+      </w:r>
+      <w:proofErr w:type="spellEnd"/>
+      <w:r>
+        <w:t xml:space="preserve"> na tela escrita em azul.</w:t>
+      </w:r>
+    </w:p>
+    <w:p>
+      <w:pPr>
+        <w:ind w:left="1080"/>
+        <w:jc w:val="center"/>
+      </w:pPr>
+      <w:r>
+        <w:rPr>
+          <w:noProof/>
+        </w:rPr>
+        <w:drawing>
+          <wp:inline distT="0" distB="0" distL="0" distR="0" wp14:anchorId="00982AA3" wp14:editId="012DCCA1">
+            <wp:extent cx="4206240" cy="1463040"/>
+            <wp:effectExtent l="0" t="0" r="3810" b="3810"/>
+            <wp:docPr id="38" name="Imagem 38"/>
+            <wp:cNvGraphicFramePr>
+              <a:graphicFrameLocks xmlns:a="http://schemas.openxmlformats.org/drawingml/2006/main" noChangeAspect="1"/>
+            </wp:cNvGraphicFramePr>
+            <a:graphic xmlns:a="http://schemas.openxmlformats.org/drawingml/2006/main">
+              <a:graphicData uri="http://schemas.openxmlformats.org/drawingml/2006/picture">
+                <pic:pic xmlns:pic="http://schemas.openxmlformats.org/drawingml/2006/picture">
+                  <pic:nvPicPr>
+                    <pic:cNvPr id="0" name="Picture 23"/>
+                    <pic:cNvPicPr>
+                      <a:picLocks noChangeAspect="1" noChangeArrowheads="1"/>
+                    </pic:cNvPicPr>
+                  </pic:nvPicPr>
+                  <pic:blipFill>
+                    <a:blip r:embed="rId29">
+                      <a:extLst>
+                        <a:ext uri="{28A0092B-C50C-407E-A947-70E740481C1C}">
+                          <a14:useLocalDpi xmlns:a14="http://schemas.microsoft.com/office/drawing/2010/main" val="0"/>
+                        </a:ext>
+                      </a:extLst>
+                    </a:blip>
+                    <a:srcRect/>
+                    <a:stretch>
+                      <a:fillRect/>
+                    </a:stretch>
+                  </pic:blipFill>
+                  <pic:spPr bwMode="auto">
+                    <a:xfrm>
+                      <a:off x="0" y="0"/>
+                      <a:ext cx="4206240" cy="1463040"/>
+                    </a:xfrm>
+                    <a:prstGeom prst="rect">
+                      <a:avLst/>
+                    </a:prstGeom>
+                    <a:noFill/>
+                    <a:ln>
+                      <a:noFill/>
+                    </a:ln>
+                  </pic:spPr>
+                </pic:pic>
+              </a:graphicData>
+            </a:graphic>
+          </wp:inline>
+        </w:drawing>
+      </w:r>
+    </w:p>
+    <w:p/>
+    <w:p>
+      <w:pPr>
+        <w:pStyle w:val="PargrafodaLista"/>
+        <w:numPr>
+          <w:ilvl w:val="1"/>
+          <w:numId w:val="3"/>
+        </w:numPr>
+      </w:pPr>
+      <w:r>
+        <w:t xml:space="preserve">Comando $ </w:t>
+      </w:r>
+      <w:proofErr w:type="spellStart"/>
+      <w:r>
+        <w:rPr>
+          <w:b/>
+          <w:bCs/>
+          <w:color w:val="00B050"/>
+        </w:rPr>
+        <w:t>git</w:t>
+      </w:r>
+      <w:proofErr w:type="spellEnd"/>
+      <w:r>
+        <w:rPr>
+          <w:b/>
+          <w:bCs/>
+          <w:color w:val="00B050"/>
+        </w:rPr>
+        <w:t xml:space="preserve"> </w:t>
+      </w:r>
+      <w:proofErr w:type="spellStart"/>
+      <w:r>
+        <w:rPr>
+          <w:b/>
+          <w:bCs/>
+          <w:color w:val="00B050"/>
+        </w:rPr>
+        <w:t>push</w:t>
+      </w:r>
+      <w:proofErr w:type="spellEnd"/>
+      <w:r>
+        <w:rPr>
+          <w:b/>
+          <w:bCs/>
+          <w:color w:val="00B050"/>
+        </w:rPr>
+        <w:t xml:space="preserve"> </w:t>
+      </w:r>
+      <w:proofErr w:type="spellStart"/>
+      <w:r>
+        <w:rPr>
+          <w:b/>
+          <w:bCs/>
+          <w:color w:val="00B050"/>
+        </w:rPr>
+        <w:t>origin</w:t>
+      </w:r>
+      <w:proofErr w:type="spellEnd"/>
+      <w:r>
+        <w:t xml:space="preserve"> </w:t>
+      </w:r>
+      <w:r>
+        <w:rPr>
+          <w:b/>
+          <w:bCs/>
+        </w:rPr>
+        <w:t>Apoio</w:t>
+      </w:r>
+      <w:r>
+        <w:t xml:space="preserve">, Enviar as alterações para a </w:t>
+      </w:r>
+      <w:proofErr w:type="spellStart"/>
+      <w:r>
+        <w:t>branch</w:t>
+      </w:r>
+      <w:proofErr w:type="spellEnd"/>
+      <w:r>
+        <w:t xml:space="preserve"> Apoio no </w:t>
+      </w:r>
+      <w:proofErr w:type="spellStart"/>
+      <w:r>
+        <w:t>Git</w:t>
+      </w:r>
+      <w:proofErr w:type="spellEnd"/>
+      <w:r>
+        <w:t xml:space="preserve"> Hub</w:t>
+      </w:r>
+    </w:p>
+    <w:p/>
+    <w:p>
+      <w:r>
+        <w:t xml:space="preserve">Essa alteração na </w:t>
+      </w:r>
+      <w:proofErr w:type="spellStart"/>
+      <w:r>
+        <w:t>branch</w:t>
+      </w:r>
+      <w:proofErr w:type="spellEnd"/>
+      <w:r>
+        <w:t xml:space="preserve"> apoio pode ser levada para a principal </w:t>
+      </w:r>
+      <w:proofErr w:type="spellStart"/>
+      <w:r>
+        <w:t>Main</w:t>
+      </w:r>
+      <w:proofErr w:type="spellEnd"/>
+      <w:r>
+        <w:t xml:space="preserve">, pelo comando $ </w:t>
+      </w:r>
+      <w:proofErr w:type="spellStart"/>
+      <w:r>
+        <w:rPr>
+          <w:b/>
+          <w:bCs/>
+          <w:color w:val="00B050"/>
+        </w:rPr>
+        <w:t>git</w:t>
+      </w:r>
+      <w:proofErr w:type="spellEnd"/>
+      <w:r>
+        <w:rPr>
+          <w:b/>
+          <w:bCs/>
+          <w:color w:val="00B050"/>
+        </w:rPr>
+        <w:t xml:space="preserve"> merge </w:t>
+      </w:r>
+      <w:proofErr w:type="spellStart"/>
+      <w:r>
+        <w:rPr>
+          <w:b/>
+          <w:bCs/>
+        </w:rPr>
+        <w:t>main</w:t>
+      </w:r>
+      <w:proofErr w:type="spellEnd"/>
+      <w:r>
+        <w:rPr>
+          <w:b/>
+          <w:bCs/>
+          <w:color w:val="00B050"/>
+        </w:rPr>
+        <w:t xml:space="preserve"> </w:t>
+      </w:r>
+      <w:r>
+        <w:t>–</w:t>
+      </w:r>
+      <w:r>
+        <w:t xml:space="preserve"> </w:t>
+      </w:r>
+      <w:r>
+        <w:t xml:space="preserve">Porém não irei realizar para ficar arquivos diferentes em cada </w:t>
+      </w:r>
+      <w:proofErr w:type="spellStart"/>
+      <w:r>
+        <w:t>branch</w:t>
+      </w:r>
+      <w:proofErr w:type="spellEnd"/>
+      <w:r>
+        <w:t>.</w:t>
+      </w:r>
+    </w:p>
+    <w:p/>
+    <w:p>
+      <w:r>
+        <w:rPr>
+          <w:noProof/>
+        </w:rPr>
+        <w:drawing>
+          <wp:inline distT="0" distB="0" distL="0" distR="0" wp14:anchorId="46DC7630" wp14:editId="6D05D55F">
+            <wp:extent cx="6638925" cy="4810125"/>
+            <wp:effectExtent l="0" t="0" r="9525" b="9525"/>
+            <wp:docPr id="32" name="Imagem 32"/>
+            <wp:cNvGraphicFramePr>
+              <a:graphicFrameLocks xmlns:a="http://schemas.openxmlformats.org/drawingml/2006/main" noChangeAspect="1"/>
+            </wp:cNvGraphicFramePr>
+            <a:graphic xmlns:a="http://schemas.openxmlformats.org/drawingml/2006/main">
+              <a:graphicData uri="http://schemas.openxmlformats.org/drawingml/2006/picture">
+                <pic:pic xmlns:pic="http://schemas.openxmlformats.org/drawingml/2006/picture">
+                  <pic:nvPicPr>
+                    <pic:cNvPr id="0" name="Picture 17"/>
+                    <pic:cNvPicPr>
+                      <a:picLocks noChangeAspect="1" noChangeArrowheads="1"/>
+                    </pic:cNvPicPr>
+                  </pic:nvPicPr>
+                  <pic:blipFill>
+                    <a:blip r:embed="rId30">
+                      <a:extLst>
+                        <a:ext uri="{28A0092B-C50C-407E-A947-70E740481C1C}">
+                          <a14:useLocalDpi xmlns:a14="http://schemas.microsoft.com/office/drawing/2010/main" val="0"/>
+                        </a:ext>
+                      </a:extLst>
+                    </a:blip>
+                    <a:srcRect/>
+                    <a:stretch>
+                      <a:fillRect/>
+                    </a:stretch>
+                  </pic:blipFill>
+                  <pic:spPr bwMode="auto">
+                    <a:xfrm>
+                      <a:off x="0" y="0"/>
+                      <a:ext cx="6638925" cy="4810125"/>
+                    </a:xfrm>
+                    <a:prstGeom prst="rect">
+                      <a:avLst/>
+                    </a:prstGeom>
+                    <a:noFill/>
+                    <a:ln>
+                      <a:noFill/>
+                    </a:ln>
+                  </pic:spPr>
+                </pic:pic>
+              </a:graphicData>
+            </a:graphic>
+          </wp:inline>
+        </w:drawing>
+      </w:r>
+    </w:p>
+    <w:p/>
+    <w:p>
+      <w:pPr>
+        <w:pStyle w:val="PargrafodaLista"/>
+        <w:numPr>
+          <w:ilvl w:val="1"/>
+          <w:numId w:val="3"/>
+        </w:numPr>
+      </w:pPr>
+      <w:r>
+        <w:t>Finalizando Arquivo e repositório.</w:t>
+      </w:r>
+    </w:p>
+    <w:p>
+      <w:r>
+        <w:t xml:space="preserve">Comando </w:t>
+      </w:r>
+      <w:r>
+        <w:t>$</w:t>
+      </w:r>
+      <w:r>
+        <w:t xml:space="preserve"> </w:t>
+      </w:r>
+      <w:proofErr w:type="spellStart"/>
+      <w:r>
+        <w:rPr>
+          <w:b/>
+          <w:bCs/>
+          <w:color w:val="00B050"/>
+        </w:rPr>
+        <w:t>git</w:t>
+      </w:r>
+      <w:proofErr w:type="spellEnd"/>
+      <w:r>
+        <w:rPr>
+          <w:b/>
+          <w:bCs/>
+          <w:color w:val="00B050"/>
+        </w:rPr>
+        <w:t xml:space="preserve"> status</w:t>
+      </w:r>
+      <w:r>
+        <w:t>;</w:t>
+      </w:r>
+    </w:p>
+    <w:p>
+      <w:r>
+        <w:t xml:space="preserve">Comando </w:t>
+      </w:r>
+      <w:r>
+        <w:t>$</w:t>
+      </w:r>
+      <w:r>
+        <w:t xml:space="preserve"> </w:t>
+      </w:r>
+      <w:proofErr w:type="spellStart"/>
+      <w:r>
+        <w:rPr>
+          <w:b/>
+          <w:bCs/>
+          <w:color w:val="00B050"/>
+        </w:rPr>
+        <w:t>git</w:t>
+      </w:r>
+      <w:proofErr w:type="spellEnd"/>
+      <w:r>
+        <w:rPr>
+          <w:b/>
+          <w:bCs/>
+          <w:color w:val="00B050"/>
+        </w:rPr>
+        <w:t xml:space="preserve"> </w:t>
+      </w:r>
+      <w:proofErr w:type="spellStart"/>
+      <w:proofErr w:type="gramStart"/>
+      <w:r>
+        <w:rPr>
+          <w:b/>
+          <w:bCs/>
+          <w:color w:val="00B050"/>
+        </w:rPr>
+        <w:t>add</w:t>
+      </w:r>
+      <w:proofErr w:type="spellEnd"/>
+      <w:r>
+        <w:rPr>
+          <w:b/>
+          <w:bCs/>
+          <w:color w:val="00B050"/>
+        </w:rPr>
+        <w:t xml:space="preserve"> .</w:t>
+      </w:r>
+      <w:proofErr w:type="gramEnd"/>
+      <w:r>
+        <w:t xml:space="preserve"> </w:t>
+      </w:r>
+      <w:r>
+        <w:t>;</w:t>
+      </w:r>
+    </w:p>
+    <w:p>
+      <w:pPr>
+        <w:rPr>
+          <w:b/>
+          <w:bCs/>
+        </w:rPr>
+      </w:pPr>
+      <w:r>
+        <w:t xml:space="preserve">Comando $ </w:t>
+      </w:r>
+      <w:proofErr w:type="spellStart"/>
+      <w:r>
+        <w:rPr>
+          <w:b/>
+          <w:bCs/>
+          <w:color w:val="00B050"/>
+        </w:rPr>
+        <w:t>git</w:t>
+      </w:r>
+      <w:proofErr w:type="spellEnd"/>
+      <w:r>
+        <w:rPr>
+          <w:b/>
+          <w:bCs/>
+          <w:color w:val="00B050"/>
+        </w:rPr>
+        <w:t xml:space="preserve"> </w:t>
+      </w:r>
+      <w:proofErr w:type="spellStart"/>
+      <w:r>
+        <w:rPr>
+          <w:b/>
+          <w:bCs/>
+          <w:color w:val="00B050"/>
+        </w:rPr>
+        <w:t>commit</w:t>
+      </w:r>
+      <w:proofErr w:type="spellEnd"/>
+      <w:r>
+        <w:rPr>
+          <w:b/>
+          <w:bCs/>
+          <w:color w:val="00B050"/>
+        </w:rPr>
+        <w:t xml:space="preserve"> -m </w:t>
+      </w:r>
+      <w:r>
+        <w:rPr>
+          <w:b/>
+          <w:bCs/>
+        </w:rPr>
+        <w:t>“</w:t>
+      </w:r>
+      <w:proofErr w:type="spellStart"/>
+      <w:r>
+        <w:rPr>
+          <w:b/>
+          <w:bCs/>
+        </w:rPr>
+        <w:t>Commit</w:t>
+      </w:r>
+      <w:proofErr w:type="spellEnd"/>
+      <w:r>
+        <w:rPr>
+          <w:b/>
+          <w:bCs/>
+        </w:rPr>
+        <w:t xml:space="preserve"> </w:t>
+      </w:r>
+      <w:r>
+        <w:rPr>
+          <w:b/>
+          <w:bCs/>
+        </w:rPr>
+        <w:t>Segunda</w:t>
+      </w:r>
+      <w:r>
+        <w:rPr>
+          <w:b/>
+          <w:bCs/>
+        </w:rPr>
+        <w:t xml:space="preserve"> versão</w:t>
+      </w:r>
+      <w:r>
+        <w:rPr>
+          <w:b/>
+          <w:bCs/>
+        </w:rPr>
+        <w:t xml:space="preserve"> atualização, </w:t>
+      </w:r>
+      <w:proofErr w:type="spellStart"/>
+      <w:r>
+        <w:rPr>
+          <w:b/>
+          <w:bCs/>
+        </w:rPr>
+        <w:t>branch</w:t>
+      </w:r>
+      <w:proofErr w:type="spellEnd"/>
+      <w:r>
+        <w:rPr>
+          <w:b/>
+          <w:bCs/>
+        </w:rPr>
+        <w:t xml:space="preserve"> apoio”</w:t>
+      </w:r>
+      <w:r>
+        <w:t>;</w:t>
+      </w:r>
+    </w:p>
+    <w:p/>
     <w:sectPr>
       <w:pgSz w:w="11906" w:h="16838"/>
       <w:pgMar w:top="720" w:right="720" w:bottom="720" w:left="720" w:header="708" w:footer="708" w:gutter="0"/>
@@ -4717,6 +6258,178 @@
     </w:lvl>
   </w:abstractNum>
   <w:abstractNum w:abstractNumId="4" w15:restartNumberingAfterBreak="0">
+    <w:nsid w:val="3D2612BD"/>
+    <w:multiLevelType w:val="hybridMultilevel"/>
+    <w:tmpl w:val="126C112E"/>
+    <w:lvl w:ilvl="0" w:tplc="04160013">
+      <w:start w:val="1"/>
+      <w:numFmt w:val="upperRoman"/>
+      <w:lvlText w:val="%1."/>
+      <w:lvlJc w:val="right"/>
+      <w:pPr>
+        <w:ind w:left="1440" w:hanging="360"/>
+      </w:pPr>
+    </w:lvl>
+    <w:lvl w:ilvl="1" w:tplc="04160019" w:tentative="1">
+      <w:start w:val="1"/>
+      <w:numFmt w:val="lowerLetter"/>
+      <w:lvlText w:val="%2."/>
+      <w:lvlJc w:val="left"/>
+      <w:pPr>
+        <w:ind w:left="2160" w:hanging="360"/>
+      </w:pPr>
+    </w:lvl>
+    <w:lvl w:ilvl="2" w:tplc="0416001B" w:tentative="1">
+      <w:start w:val="1"/>
+      <w:numFmt w:val="lowerRoman"/>
+      <w:lvlText w:val="%3."/>
+      <w:lvlJc w:val="right"/>
+      <w:pPr>
+        <w:ind w:left="2880" w:hanging="180"/>
+      </w:pPr>
+    </w:lvl>
+    <w:lvl w:ilvl="3" w:tplc="0416000F" w:tentative="1">
+      <w:start w:val="1"/>
+      <w:numFmt w:val="decimal"/>
+      <w:lvlText w:val="%4."/>
+      <w:lvlJc w:val="left"/>
+      <w:pPr>
+        <w:ind w:left="3600" w:hanging="360"/>
+      </w:pPr>
+    </w:lvl>
+    <w:lvl w:ilvl="4" w:tplc="04160019" w:tentative="1">
+      <w:start w:val="1"/>
+      <w:numFmt w:val="lowerLetter"/>
+      <w:lvlText w:val="%5."/>
+      <w:lvlJc w:val="left"/>
+      <w:pPr>
+        <w:ind w:left="4320" w:hanging="360"/>
+      </w:pPr>
+    </w:lvl>
+    <w:lvl w:ilvl="5" w:tplc="0416001B" w:tentative="1">
+      <w:start w:val="1"/>
+      <w:numFmt w:val="lowerRoman"/>
+      <w:lvlText w:val="%6."/>
+      <w:lvlJc w:val="right"/>
+      <w:pPr>
+        <w:ind w:left="5040" w:hanging="180"/>
+      </w:pPr>
+    </w:lvl>
+    <w:lvl w:ilvl="6" w:tplc="0416000F" w:tentative="1">
+      <w:start w:val="1"/>
+      <w:numFmt w:val="decimal"/>
+      <w:lvlText w:val="%7."/>
+      <w:lvlJc w:val="left"/>
+      <w:pPr>
+        <w:ind w:left="5760" w:hanging="360"/>
+      </w:pPr>
+    </w:lvl>
+    <w:lvl w:ilvl="7" w:tplc="04160019" w:tentative="1">
+      <w:start w:val="1"/>
+      <w:numFmt w:val="lowerLetter"/>
+      <w:lvlText w:val="%8."/>
+      <w:lvlJc w:val="left"/>
+      <w:pPr>
+        <w:ind w:left="6480" w:hanging="360"/>
+      </w:pPr>
+    </w:lvl>
+    <w:lvl w:ilvl="8" w:tplc="0416001B" w:tentative="1">
+      <w:start w:val="1"/>
+      <w:numFmt w:val="lowerRoman"/>
+      <w:lvlText w:val="%9."/>
+      <w:lvlJc w:val="right"/>
+      <w:pPr>
+        <w:ind w:left="7200" w:hanging="180"/>
+      </w:pPr>
+    </w:lvl>
+  </w:abstractNum>
+  <w:abstractNum w:abstractNumId="5" w15:restartNumberingAfterBreak="0">
+    <w:nsid w:val="40E67C69"/>
+    <w:multiLevelType w:val="hybridMultilevel"/>
+    <w:tmpl w:val="32CE57A6"/>
+    <w:lvl w:ilvl="0" w:tplc="04160013">
+      <w:start w:val="1"/>
+      <w:numFmt w:val="upperRoman"/>
+      <w:lvlText w:val="%1."/>
+      <w:lvlJc w:val="right"/>
+      <w:pPr>
+        <w:ind w:left="1440" w:hanging="360"/>
+      </w:pPr>
+    </w:lvl>
+    <w:lvl w:ilvl="1" w:tplc="04160019" w:tentative="1">
+      <w:start w:val="1"/>
+      <w:numFmt w:val="lowerLetter"/>
+      <w:lvlText w:val="%2."/>
+      <w:lvlJc w:val="left"/>
+      <w:pPr>
+        <w:ind w:left="2160" w:hanging="360"/>
+      </w:pPr>
+    </w:lvl>
+    <w:lvl w:ilvl="2" w:tplc="0416001B" w:tentative="1">
+      <w:start w:val="1"/>
+      <w:numFmt w:val="lowerRoman"/>
+      <w:lvlText w:val="%3."/>
+      <w:lvlJc w:val="right"/>
+      <w:pPr>
+        <w:ind w:left="2880" w:hanging="180"/>
+      </w:pPr>
+    </w:lvl>
+    <w:lvl w:ilvl="3" w:tplc="0416000F" w:tentative="1">
+      <w:start w:val="1"/>
+      <w:numFmt w:val="decimal"/>
+      <w:lvlText w:val="%4."/>
+      <w:lvlJc w:val="left"/>
+      <w:pPr>
+        <w:ind w:left="3600" w:hanging="360"/>
+      </w:pPr>
+    </w:lvl>
+    <w:lvl w:ilvl="4" w:tplc="04160019" w:tentative="1">
+      <w:start w:val="1"/>
+      <w:numFmt w:val="lowerLetter"/>
+      <w:lvlText w:val="%5."/>
+      <w:lvlJc w:val="left"/>
+      <w:pPr>
+        <w:ind w:left="4320" w:hanging="360"/>
+      </w:pPr>
+    </w:lvl>
+    <w:lvl w:ilvl="5" w:tplc="0416001B" w:tentative="1">
+      <w:start w:val="1"/>
+      <w:numFmt w:val="lowerRoman"/>
+      <w:lvlText w:val="%6."/>
+      <w:lvlJc w:val="right"/>
+      <w:pPr>
+        <w:ind w:left="5040" w:hanging="180"/>
+      </w:pPr>
+    </w:lvl>
+    <w:lvl w:ilvl="6" w:tplc="0416000F" w:tentative="1">
+      <w:start w:val="1"/>
+      <w:numFmt w:val="decimal"/>
+      <w:lvlText w:val="%7."/>
+      <w:lvlJc w:val="left"/>
+      <w:pPr>
+        <w:ind w:left="5760" w:hanging="360"/>
+      </w:pPr>
+    </w:lvl>
+    <w:lvl w:ilvl="7" w:tplc="04160019" w:tentative="1">
+      <w:start w:val="1"/>
+      <w:numFmt w:val="lowerLetter"/>
+      <w:lvlText w:val="%8."/>
+      <w:lvlJc w:val="left"/>
+      <w:pPr>
+        <w:ind w:left="6480" w:hanging="360"/>
+      </w:pPr>
+    </w:lvl>
+    <w:lvl w:ilvl="8" w:tplc="0416001B" w:tentative="1">
+      <w:start w:val="1"/>
+      <w:numFmt w:val="lowerRoman"/>
+      <w:lvlText w:val="%9."/>
+      <w:lvlJc w:val="right"/>
+      <w:pPr>
+        <w:ind w:left="7200" w:hanging="180"/>
+      </w:pPr>
+    </w:lvl>
+  </w:abstractNum>
+  <w:abstractNum w:abstractNumId="6" w15:restartNumberingAfterBreak="0">
     <w:nsid w:val="420219F9"/>
     <w:multiLevelType w:val="hybridMultilevel"/>
     <w:tmpl w:val="460C8E7A"/>
@@ -4802,7 +6515,7 @@
       </w:pPr>
     </w:lvl>
   </w:abstractNum>
-  <w:abstractNum w:abstractNumId="5" w15:restartNumberingAfterBreak="0">
+  <w:abstractNum w:abstractNumId="7" w15:restartNumberingAfterBreak="0">
     <w:nsid w:val="427B3C5E"/>
     <w:multiLevelType w:val="hybridMultilevel"/>
     <w:tmpl w:val="29D891C4"/>
@@ -4888,7 +6601,7 @@
       </w:pPr>
     </w:lvl>
   </w:abstractNum>
-  <w:abstractNum w:abstractNumId="6" w15:restartNumberingAfterBreak="0">
+  <w:abstractNum w:abstractNumId="8" w15:restartNumberingAfterBreak="0">
     <w:nsid w:val="5ED30EDF"/>
     <w:multiLevelType w:val="hybridMultilevel"/>
     <w:tmpl w:val="6E40069E"/>
@@ -4974,7 +6687,93 @@
       </w:pPr>
     </w:lvl>
   </w:abstractNum>
-  <w:abstractNum w:abstractNumId="7" w15:restartNumberingAfterBreak="0">
+  <w:abstractNum w:abstractNumId="9" w15:restartNumberingAfterBreak="0">
+    <w:nsid w:val="621805CE"/>
+    <w:multiLevelType w:val="hybridMultilevel"/>
+    <w:tmpl w:val="C7689120"/>
+    <w:lvl w:ilvl="0" w:tplc="04160013">
+      <w:start w:val="1"/>
+      <w:numFmt w:val="upperRoman"/>
+      <w:lvlText w:val="%1."/>
+      <w:lvlJc w:val="right"/>
+      <w:pPr>
+        <w:ind w:left="1068" w:hanging="360"/>
+      </w:pPr>
+    </w:lvl>
+    <w:lvl w:ilvl="1" w:tplc="04160019" w:tentative="1">
+      <w:start w:val="1"/>
+      <w:numFmt w:val="lowerLetter"/>
+      <w:lvlText w:val="%2."/>
+      <w:lvlJc w:val="left"/>
+      <w:pPr>
+        <w:ind w:left="1788" w:hanging="360"/>
+      </w:pPr>
+    </w:lvl>
+    <w:lvl w:ilvl="2" w:tplc="0416001B" w:tentative="1">
+      <w:start w:val="1"/>
+      <w:numFmt w:val="lowerRoman"/>
+      <w:lvlText w:val="%3."/>
+      <w:lvlJc w:val="right"/>
+      <w:pPr>
+        <w:ind w:left="2508" w:hanging="180"/>
+      </w:pPr>
+    </w:lvl>
+    <w:lvl w:ilvl="3" w:tplc="0416000F" w:tentative="1">
+      <w:start w:val="1"/>
+      <w:numFmt w:val="decimal"/>
+      <w:lvlText w:val="%4."/>
+      <w:lvlJc w:val="left"/>
+      <w:pPr>
+        <w:ind w:left="3228" w:hanging="360"/>
+      </w:pPr>
+    </w:lvl>
+    <w:lvl w:ilvl="4" w:tplc="04160019" w:tentative="1">
+      <w:start w:val="1"/>
+      <w:numFmt w:val="lowerLetter"/>
+      <w:lvlText w:val="%5."/>
+      <w:lvlJc w:val="left"/>
+      <w:pPr>
+        <w:ind w:left="3948" w:hanging="360"/>
+      </w:pPr>
+    </w:lvl>
+    <w:lvl w:ilvl="5" w:tplc="0416001B" w:tentative="1">
+      <w:start w:val="1"/>
+      <w:numFmt w:val="lowerRoman"/>
+      <w:lvlText w:val="%6."/>
+      <w:lvlJc w:val="right"/>
+      <w:pPr>
+        <w:ind w:left="4668" w:hanging="180"/>
+      </w:pPr>
+    </w:lvl>
+    <w:lvl w:ilvl="6" w:tplc="0416000F" w:tentative="1">
+      <w:start w:val="1"/>
+      <w:numFmt w:val="decimal"/>
+      <w:lvlText w:val="%7."/>
+      <w:lvlJc w:val="left"/>
+      <w:pPr>
+        <w:ind w:left="5388" w:hanging="360"/>
+      </w:pPr>
+    </w:lvl>
+    <w:lvl w:ilvl="7" w:tplc="04160019" w:tentative="1">
+      <w:start w:val="1"/>
+      <w:numFmt w:val="lowerLetter"/>
+      <w:lvlText w:val="%8."/>
+      <w:lvlJc w:val="left"/>
+      <w:pPr>
+        <w:ind w:left="6108" w:hanging="360"/>
+      </w:pPr>
+    </w:lvl>
+    <w:lvl w:ilvl="8" w:tplc="0416001B" w:tentative="1">
+      <w:start w:val="1"/>
+      <w:numFmt w:val="lowerRoman"/>
+      <w:lvlText w:val="%9."/>
+      <w:lvlJc w:val="right"/>
+      <w:pPr>
+        <w:ind w:left="6828" w:hanging="180"/>
+      </w:pPr>
+    </w:lvl>
+  </w:abstractNum>
+  <w:abstractNum w:abstractNumId="10" w15:restartNumberingAfterBreak="0">
     <w:nsid w:val="65095AFD"/>
     <w:multiLevelType w:val="hybridMultilevel"/>
     <w:tmpl w:val="E3049580"/>
@@ -5060,10 +6859,96 @@
       </w:pPr>
     </w:lvl>
   </w:abstractNum>
-  <w:abstractNum w:abstractNumId="8" w15:restartNumberingAfterBreak="0">
+  <w:abstractNum w:abstractNumId="11" w15:restartNumberingAfterBreak="0">
+    <w:nsid w:val="688C0A81"/>
+    <w:multiLevelType w:val="hybridMultilevel"/>
+    <w:tmpl w:val="3E14E64E"/>
+    <w:lvl w:ilvl="0" w:tplc="04160013">
+      <w:start w:val="1"/>
+      <w:numFmt w:val="upperRoman"/>
+      <w:lvlText w:val="%1."/>
+      <w:lvlJc w:val="right"/>
+      <w:pPr>
+        <w:ind w:left="1440" w:hanging="360"/>
+      </w:pPr>
+    </w:lvl>
+    <w:lvl w:ilvl="1" w:tplc="04160019" w:tentative="1">
+      <w:start w:val="1"/>
+      <w:numFmt w:val="lowerLetter"/>
+      <w:lvlText w:val="%2."/>
+      <w:lvlJc w:val="left"/>
+      <w:pPr>
+        <w:ind w:left="2160" w:hanging="360"/>
+      </w:pPr>
+    </w:lvl>
+    <w:lvl w:ilvl="2" w:tplc="0416001B" w:tentative="1">
+      <w:start w:val="1"/>
+      <w:numFmt w:val="lowerRoman"/>
+      <w:lvlText w:val="%3."/>
+      <w:lvlJc w:val="right"/>
+      <w:pPr>
+        <w:ind w:left="2880" w:hanging="180"/>
+      </w:pPr>
+    </w:lvl>
+    <w:lvl w:ilvl="3" w:tplc="0416000F" w:tentative="1">
+      <w:start w:val="1"/>
+      <w:numFmt w:val="decimal"/>
+      <w:lvlText w:val="%4."/>
+      <w:lvlJc w:val="left"/>
+      <w:pPr>
+        <w:ind w:left="3600" w:hanging="360"/>
+      </w:pPr>
+    </w:lvl>
+    <w:lvl w:ilvl="4" w:tplc="04160019" w:tentative="1">
+      <w:start w:val="1"/>
+      <w:numFmt w:val="lowerLetter"/>
+      <w:lvlText w:val="%5."/>
+      <w:lvlJc w:val="left"/>
+      <w:pPr>
+        <w:ind w:left="4320" w:hanging="360"/>
+      </w:pPr>
+    </w:lvl>
+    <w:lvl w:ilvl="5" w:tplc="0416001B" w:tentative="1">
+      <w:start w:val="1"/>
+      <w:numFmt w:val="lowerRoman"/>
+      <w:lvlText w:val="%6."/>
+      <w:lvlJc w:val="right"/>
+      <w:pPr>
+        <w:ind w:left="5040" w:hanging="180"/>
+      </w:pPr>
+    </w:lvl>
+    <w:lvl w:ilvl="6" w:tplc="0416000F" w:tentative="1">
+      <w:start w:val="1"/>
+      <w:numFmt w:val="decimal"/>
+      <w:lvlText w:val="%7."/>
+      <w:lvlJc w:val="left"/>
+      <w:pPr>
+        <w:ind w:left="5760" w:hanging="360"/>
+      </w:pPr>
+    </w:lvl>
+    <w:lvl w:ilvl="7" w:tplc="04160019" w:tentative="1">
+      <w:start w:val="1"/>
+      <w:numFmt w:val="lowerLetter"/>
+      <w:lvlText w:val="%8."/>
+      <w:lvlJc w:val="left"/>
+      <w:pPr>
+        <w:ind w:left="6480" w:hanging="360"/>
+      </w:pPr>
+    </w:lvl>
+    <w:lvl w:ilvl="8" w:tplc="0416001B" w:tentative="1">
+      <w:start w:val="1"/>
+      <w:numFmt w:val="lowerRoman"/>
+      <w:lvlText w:val="%9."/>
+      <w:lvlJc w:val="right"/>
+      <w:pPr>
+        <w:ind w:left="7200" w:hanging="180"/>
+      </w:pPr>
+    </w:lvl>
+  </w:abstractNum>
+  <w:abstractNum w:abstractNumId="12" w15:restartNumberingAfterBreak="0">
     <w:nsid w:val="7102365A"/>
     <w:multiLevelType w:val="hybridMultilevel"/>
-    <w:tmpl w:val="CAFEED02"/>
+    <w:tmpl w:val="89502AA8"/>
     <w:lvl w:ilvl="0" w:tplc="0416000F">
       <w:start w:val="1"/>
       <w:numFmt w:val="decimal"/>
@@ -5143,6 +7028,92 @@
       <w:lvlJc w:val="right"/>
       <w:pPr>
         <w:ind w:left="6480" w:hanging="180"/>
+      </w:pPr>
+    </w:lvl>
+  </w:abstractNum>
+  <w:abstractNum w:abstractNumId="13" w15:restartNumberingAfterBreak="0">
+    <w:nsid w:val="74B059A7"/>
+    <w:multiLevelType w:val="hybridMultilevel"/>
+    <w:tmpl w:val="3B14F0A2"/>
+    <w:lvl w:ilvl="0" w:tplc="04160013">
+      <w:start w:val="1"/>
+      <w:numFmt w:val="upperRoman"/>
+      <w:lvlText w:val="%1."/>
+      <w:lvlJc w:val="right"/>
+      <w:pPr>
+        <w:ind w:left="1440" w:hanging="360"/>
+      </w:pPr>
+    </w:lvl>
+    <w:lvl w:ilvl="1" w:tplc="04160019" w:tentative="1">
+      <w:start w:val="1"/>
+      <w:numFmt w:val="lowerLetter"/>
+      <w:lvlText w:val="%2."/>
+      <w:lvlJc w:val="left"/>
+      <w:pPr>
+        <w:ind w:left="2160" w:hanging="360"/>
+      </w:pPr>
+    </w:lvl>
+    <w:lvl w:ilvl="2" w:tplc="0416001B" w:tentative="1">
+      <w:start w:val="1"/>
+      <w:numFmt w:val="lowerRoman"/>
+      <w:lvlText w:val="%3."/>
+      <w:lvlJc w:val="right"/>
+      <w:pPr>
+        <w:ind w:left="2880" w:hanging="180"/>
+      </w:pPr>
+    </w:lvl>
+    <w:lvl w:ilvl="3" w:tplc="0416000F" w:tentative="1">
+      <w:start w:val="1"/>
+      <w:numFmt w:val="decimal"/>
+      <w:lvlText w:val="%4."/>
+      <w:lvlJc w:val="left"/>
+      <w:pPr>
+        <w:ind w:left="3600" w:hanging="360"/>
+      </w:pPr>
+    </w:lvl>
+    <w:lvl w:ilvl="4" w:tplc="04160019" w:tentative="1">
+      <w:start w:val="1"/>
+      <w:numFmt w:val="lowerLetter"/>
+      <w:lvlText w:val="%5."/>
+      <w:lvlJc w:val="left"/>
+      <w:pPr>
+        <w:ind w:left="4320" w:hanging="360"/>
+      </w:pPr>
+    </w:lvl>
+    <w:lvl w:ilvl="5" w:tplc="0416001B" w:tentative="1">
+      <w:start w:val="1"/>
+      <w:numFmt w:val="lowerRoman"/>
+      <w:lvlText w:val="%6."/>
+      <w:lvlJc w:val="right"/>
+      <w:pPr>
+        <w:ind w:left="5040" w:hanging="180"/>
+      </w:pPr>
+    </w:lvl>
+    <w:lvl w:ilvl="6" w:tplc="0416000F" w:tentative="1">
+      <w:start w:val="1"/>
+      <w:numFmt w:val="decimal"/>
+      <w:lvlText w:val="%7."/>
+      <w:lvlJc w:val="left"/>
+      <w:pPr>
+        <w:ind w:left="5760" w:hanging="360"/>
+      </w:pPr>
+    </w:lvl>
+    <w:lvl w:ilvl="7" w:tplc="04160019" w:tentative="1">
+      <w:start w:val="1"/>
+      <w:numFmt w:val="lowerLetter"/>
+      <w:lvlText w:val="%8."/>
+      <w:lvlJc w:val="left"/>
+      <w:pPr>
+        <w:ind w:left="6480" w:hanging="360"/>
+      </w:pPr>
+    </w:lvl>
+    <w:lvl w:ilvl="8" w:tplc="0416001B" w:tentative="1">
+      <w:start w:val="1"/>
+      <w:numFmt w:val="lowerRoman"/>
+      <w:lvlText w:val="%9."/>
+      <w:lvlJc w:val="right"/>
+      <w:pPr>
+        <w:ind w:left="7200" w:hanging="180"/>
       </w:pPr>
     </w:lvl>
   </w:abstractNum>
@@ -5153,16 +7124,16 @@
     <w:abstractNumId w:val="3"/>
   </w:num>
   <w:num w:numId="3" w16cid:durableId="2112704389">
+    <w:abstractNumId w:val="12"/>
+  </w:num>
+  <w:num w:numId="4" w16cid:durableId="792135291">
     <w:abstractNumId w:val="8"/>
   </w:num>
-  <w:num w:numId="4" w16cid:durableId="792135291">
+  <w:num w:numId="5" w16cid:durableId="1900511101">
     <w:abstractNumId w:val="6"/>
   </w:num>
-  <w:num w:numId="5" w16cid:durableId="1900511101">
-    <w:abstractNumId w:val="4"/>
-  </w:num>
   <w:num w:numId="6" w16cid:durableId="1532064990">
-    <w:abstractNumId w:val="5"/>
+    <w:abstractNumId w:val="7"/>
   </w:num>
   <w:num w:numId="7" w16cid:durableId="1340309118">
     <w:abstractNumId w:val="0"/>
@@ -5171,7 +7142,22 @@
     <w:abstractNumId w:val="1"/>
   </w:num>
   <w:num w:numId="9" w16cid:durableId="1371761947">
-    <w:abstractNumId w:val="7"/>
+    <w:abstractNumId w:val="10"/>
+  </w:num>
+  <w:num w:numId="10" w16cid:durableId="147291149">
+    <w:abstractNumId w:val="5"/>
+  </w:num>
+  <w:num w:numId="11" w16cid:durableId="798452622">
+    <w:abstractNumId w:val="11"/>
+  </w:num>
+  <w:num w:numId="12" w16cid:durableId="89158268">
+    <w:abstractNumId w:val="9"/>
+  </w:num>
+  <w:num w:numId="13" w16cid:durableId="1019237666">
+    <w:abstractNumId w:val="4"/>
+  </w:num>
+  <w:num w:numId="14" w16cid:durableId="1934363484">
+    <w:abstractNumId w:val="13"/>
   </w:num>
 </w:numbering>
 </file>

</xml_diff>

<commit_message>
Commit Terceira versão atualização, branch main
</commit_message>
<xml_diff>
--- a/Introdução/PassoAPasso_PrimeiroRepositorio_WirlaMaia.docx
+++ b/Introdução/PassoAPasso_PrimeiroRepositorio_WirlaMaia.docx
@@ -339,15 +339,7 @@
     </w:p>
     <w:p>
       <w:r>
-        <w:t xml:space="preserve">[Seguir este Tutorial. </w:t>
-      </w:r>
-      <w:proofErr w:type="gramStart"/>
-      <w:r>
-        <w:t>Link](</w:t>
-      </w:r>
-      <w:proofErr w:type="gramEnd"/>
-      <w:r>
-        <w:t>https://www.alura.com.br/artigos/nova-exigencia-do-git-de-autenticacao-por-token-o-que-e-o-que-devo-fazer)</w:t>
+        <w:t>[Seguir este Tutorial. Link](https://www.alura.com.br/artigos/nova-exigencia-do-git-de-autenticacao-por-token-o-que-e-o-que-devo-fazer)</w:t>
       </w:r>
     </w:p>
     <w:p>
@@ -633,7 +625,6 @@
         </w:rPr>
         <w:t xml:space="preserve">; </w:t>
       </w:r>
-      <w:proofErr w:type="gramStart"/>
       <w:r>
         <w:rPr>
           <w:rStyle w:val="Forte"/>
@@ -645,21 +636,7 @@
           <w:szCs w:val="21"/>
           <w:shd w:val="clear" w:color="auto" w:fill="FFFFFF"/>
         </w:rPr>
-        <w:t>Pronto</w:t>
-      </w:r>
-      <w:proofErr w:type="gramEnd"/>
-      <w:r>
-        <w:rPr>
-          <w:rStyle w:val="Forte"/>
-          <w:rFonts w:ascii="Segoe UI" w:hAnsi="Segoe UI" w:cs="Segoe UI"/>
-          <w:b w:val="0"/>
-          <w:bCs w:val="0"/>
-          <w:color w:val="24292F"/>
-          <w:sz w:val="21"/>
-          <w:szCs w:val="21"/>
-          <w:shd w:val="clear" w:color="auto" w:fill="FFFFFF"/>
-        </w:rPr>
-        <w:t>, excluído.</w:t>
+        <w:t>Pronto, excluído.</w:t>
       </w:r>
     </w:p>
     <w:p>
@@ -848,7 +825,6 @@
         <w:t xml:space="preserve">$ </w:t>
       </w:r>
       <w:proofErr w:type="spellStart"/>
-      <w:proofErr w:type="gramStart"/>
       <w:r>
         <w:rPr>
           <w:b/>
@@ -876,7 +852,6 @@
         <w:t>gitignore</w:t>
       </w:r>
       <w:proofErr w:type="spellEnd"/>
-      <w:proofErr w:type="gramEnd"/>
       <w:r>
         <w:rPr>
           <w:b/>
@@ -1053,31 +1028,18 @@
           <w:bCs/>
           <w:color w:val="00B050"/>
         </w:rPr>
-        <w:t xml:space="preserve"> </w:t>
-      </w:r>
-      <w:proofErr w:type="gramStart"/>
-      <w:r>
-        <w:rPr>
-          <w:b/>
-          <w:bCs/>
-          <w:color w:val="00B050"/>
-        </w:rPr>
-        <w:t>status</w:t>
-      </w:r>
-      <w:r>
-        <w:rPr>
-          <w:b/>
-          <w:bCs/>
-          <w:color w:val="00B050"/>
-        </w:rPr>
-        <w:t xml:space="preserve"> </w:t>
-      </w:r>
-      <w:r>
-        <w:t xml:space="preserve"> –</w:t>
-      </w:r>
-      <w:proofErr w:type="gramEnd"/>
-      <w:r>
-        <w:t xml:space="preserve"> </w:t>
+        <w:t xml:space="preserve"> status</w:t>
+      </w:r>
+      <w:r>
+        <w:rPr>
+          <w:b/>
+          <w:bCs/>
+          <w:color w:val="00B050"/>
+        </w:rPr>
+        <w:t xml:space="preserve"> </w:t>
+      </w:r>
+      <w:r>
+        <w:t xml:space="preserve"> – </w:t>
       </w:r>
       <w:r>
         <w:rPr>
@@ -1128,7 +1090,6 @@
         <w:t xml:space="preserve"> </w:t>
       </w:r>
       <w:proofErr w:type="spellStart"/>
-      <w:proofErr w:type="gramStart"/>
       <w:r>
         <w:rPr>
           <w:b/>
@@ -1147,11 +1108,7 @@
         <w:t xml:space="preserve"> </w:t>
       </w:r>
       <w:r>
-        <w:t xml:space="preserve"> –</w:t>
-      </w:r>
-      <w:proofErr w:type="gramEnd"/>
-      <w:r>
-        <w:t xml:space="preserve"> </w:t>
+        <w:t xml:space="preserve"> – </w:t>
       </w:r>
       <w:r>
         <w:rPr>
@@ -1221,7 +1178,6 @@
         <w:t xml:space="preserve"> </w:t>
       </w:r>
       <w:proofErr w:type="spellStart"/>
-      <w:proofErr w:type="gramStart"/>
       <w:r>
         <w:rPr>
           <w:b/>
@@ -1239,11 +1195,7 @@
         <w:t xml:space="preserve"> </w:t>
       </w:r>
       <w:r>
-        <w:t xml:space="preserve"> –</w:t>
-      </w:r>
-      <w:proofErr w:type="gramEnd"/>
-      <w:r>
-        <w:t xml:space="preserve"> </w:t>
+        <w:t xml:space="preserve"> – </w:t>
       </w:r>
       <w:r>
         <w:rPr>
@@ -1309,7 +1261,6 @@
         <w:t xml:space="preserve"> checkout </w:t>
       </w:r>
       <w:proofErr w:type="spellStart"/>
-      <w:proofErr w:type="gramStart"/>
       <w:r>
         <w:rPr>
           <w:b/>
@@ -1334,11 +1285,7 @@
         <w:t xml:space="preserve"> </w:t>
       </w:r>
       <w:r>
-        <w:t xml:space="preserve"> –</w:t>
-      </w:r>
-      <w:proofErr w:type="gramEnd"/>
-      <w:r>
-        <w:t xml:space="preserve"> </w:t>
+        <w:t xml:space="preserve"> – </w:t>
       </w:r>
       <w:r>
         <w:rPr>
@@ -1656,23 +1603,23 @@
         </w:rPr>
         <w:t xml:space="preserve"> </w:t>
       </w:r>
-      <w:proofErr w:type="gramStart"/>
-      <w:r>
-        <w:rPr>
-          <w:b/>
-          <w:bCs/>
-          <w:color w:val="00B050"/>
-        </w:rPr>
-        <w:t>add .</w:t>
-      </w:r>
-      <w:proofErr w:type="gramEnd"/>
-      <w:r>
-        <w:rPr>
-          <w:b/>
-          <w:bCs/>
-          <w:color w:val="00B050"/>
-        </w:rPr>
-        <w:t xml:space="preserve"> </w:t>
+      <w:proofErr w:type="spellStart"/>
+      <w:r>
+        <w:rPr>
+          <w:b/>
+          <w:bCs/>
+          <w:color w:val="00B050"/>
+        </w:rPr>
+        <w:t>add</w:t>
+      </w:r>
+      <w:proofErr w:type="spellEnd"/>
+      <w:r>
+        <w:rPr>
+          <w:b/>
+          <w:bCs/>
+          <w:color w:val="00B050"/>
+        </w:rPr>
+        <w:t xml:space="preserve"> . </w:t>
       </w:r>
       <w:r>
         <w:t xml:space="preserve">- </w:t>
@@ -1738,7 +1685,6 @@
         <w:t xml:space="preserve"> </w:t>
       </w:r>
       <w:proofErr w:type="spellStart"/>
-      <w:proofErr w:type="gramStart"/>
       <w:r>
         <w:rPr>
           <w:b/>
@@ -1756,7 +1702,6 @@
         </w:rPr>
         <w:t xml:space="preserve"> .</w:t>
       </w:r>
-      <w:proofErr w:type="gramEnd"/>
       <w:r>
         <w:rPr>
           <w:b/>
@@ -1989,7 +1934,6 @@
         <w:t xml:space="preserve">global </w:t>
       </w:r>
       <w:proofErr w:type="spellStart"/>
-      <w:proofErr w:type="gramStart"/>
       <w:r>
         <w:rPr>
           <w:b/>
@@ -1999,7 +1943,6 @@
         <w:t>user.email</w:t>
       </w:r>
       <w:proofErr w:type="spellEnd"/>
-      <w:proofErr w:type="gramEnd"/>
       <w:r>
         <w:t xml:space="preserve"> </w:t>
       </w:r>
@@ -3311,15 +3254,7 @@
       </w:pPr>
       <w:r>
         <w:lastRenderedPageBreak/>
-        <w:t>Digitar nome do repositório, no caso deixei público e a criação do arquivo README.md (Leia-me</w:t>
-      </w:r>
-      <w:proofErr w:type="gramStart"/>
-      <w:r>
-        <w:t>),  Botão</w:t>
-      </w:r>
-      <w:proofErr w:type="gramEnd"/>
-      <w:r>
-        <w:t xml:space="preserve"> ‘</w:t>
+        <w:t>Digitar nome do repositório, no caso deixei público e a criação do arquivo README.md (Leia-me),  Botão ‘</w:t>
       </w:r>
       <w:proofErr w:type="spellStart"/>
       <w:r>
@@ -4460,7 +4395,7 @@
         </w:rPr>
         <w:t xml:space="preserve"> </w:t>
       </w:r>
-      <w:proofErr w:type="gramStart"/>
+      <w:proofErr w:type="spellStart"/>
       <w:r>
         <w:rPr>
           <w:rFonts w:ascii="Lucida Console" w:hAnsi="Lucida Console" w:cs="Lucida Console"/>
@@ -4470,9 +4405,20 @@
           <w:sz w:val="18"/>
           <w:szCs w:val="18"/>
         </w:rPr>
-        <w:t>add .</w:t>
-      </w:r>
-      <w:proofErr w:type="gramEnd"/>
+        <w:t>add</w:t>
+      </w:r>
+      <w:proofErr w:type="spellEnd"/>
+      <w:r>
+        <w:rPr>
+          <w:rFonts w:ascii="Lucida Console" w:hAnsi="Lucida Console" w:cs="Lucida Console"/>
+          <w:b/>
+          <w:bCs/>
+          <w:color w:val="00B050"/>
+          <w:sz w:val="18"/>
+          <w:szCs w:val="18"/>
+        </w:rPr>
+        <w:t xml:space="preserve"> .</w:t>
+      </w:r>
       <w:r>
         <w:t>, adicionando o arquivo na versão local;</w:t>
       </w:r>
@@ -4620,18 +4566,10 @@
         <w:t>Nome dado a versão”</w:t>
       </w:r>
       <w:r>
-        <w:t xml:space="preserve">, </w:t>
-      </w:r>
-      <w:proofErr w:type="gramStart"/>
-      <w:r>
-        <w:t>In</w:t>
-      </w:r>
-      <w:r>
-        <w:t>formando</w:t>
-      </w:r>
-      <w:proofErr w:type="gramEnd"/>
-      <w:r>
-        <w:t xml:space="preserve"> as mudanças ocorridas para organizar os </w:t>
+        <w:t>, In</w:t>
+      </w:r>
+      <w:r>
+        <w:t xml:space="preserve">formando as mudanças ocorridas para organizar os </w:t>
       </w:r>
       <w:proofErr w:type="spellStart"/>
       <w:r>
@@ -4796,13 +4734,8 @@
       <w:r>
         <w:t xml:space="preserve">, </w:t>
       </w:r>
-      <w:proofErr w:type="gramStart"/>
-      <w:r>
-        <w:t>Enviando</w:t>
-      </w:r>
-      <w:proofErr w:type="gramEnd"/>
-      <w:r>
-        <w:t xml:space="preserve"> as alterações local da máquina para o servidor do repositório no GitHub online</w:t>
+      <w:r>
+        <w:t>Enviando as alterações local da máquina para o servidor do repositório no GitHub online</w:t>
       </w:r>
       <w:r>
         <w:t>;</w:t>
@@ -4963,7 +4896,6 @@
         <w:t xml:space="preserve">Comando $ </w:t>
       </w:r>
       <w:proofErr w:type="spellStart"/>
-      <w:proofErr w:type="gramStart"/>
       <w:r>
         <w:rPr>
           <w:b/>
@@ -4991,7 +4923,6 @@
         <w:t>gitignore</w:t>
       </w:r>
       <w:proofErr w:type="spellEnd"/>
-      <w:proofErr w:type="gramEnd"/>
       <w:r>
         <w:t xml:space="preserve"> – </w:t>
       </w:r>
@@ -5128,18 +5059,13 @@
         <w:t>Assim estes arquivos não são demonstrados para atualização, apenas os inseridos que podem realizar o upload aparecem. Vou salvar este arquivo em PDF, dentro da pasta Introdução para exemplo</w:t>
       </w:r>
       <w:r>
-        <w:t xml:space="preserve"> e o </w:t>
-      </w:r>
-      <w:proofErr w:type="gramStart"/>
-      <w:r>
-        <w:t>arquivo .</w:t>
+        <w:t xml:space="preserve"> e o arquivo .</w:t>
       </w:r>
       <w:proofErr w:type="spellStart"/>
       <w:r>
         <w:t>gitignore</w:t>
       </w:r>
       <w:proofErr w:type="spellEnd"/>
-      <w:proofErr w:type="gramEnd"/>
       <w:r>
         <w:t xml:space="preserve"> é obrigatório ser enviado</w:t>
       </w:r>
@@ -5286,7 +5212,6 @@
         </w:rPr>
         <w:t xml:space="preserve"> </w:t>
       </w:r>
-      <w:proofErr w:type="gramStart"/>
       <w:r>
         <w:rPr>
           <w:b/>
@@ -5303,11 +5228,7 @@
         <w:t xml:space="preserve"> </w:t>
       </w:r>
       <w:r>
-        <w:t xml:space="preserve"> –</w:t>
-      </w:r>
-      <w:proofErr w:type="gramEnd"/>
-      <w:r>
-        <w:t xml:space="preserve"> </w:t>
+        <w:t xml:space="preserve"> – </w:t>
       </w:r>
       <w:r>
         <w:rPr>
@@ -5705,13 +5626,7 @@
     </w:p>
     <w:p>
       <w:r>
-        <w:t xml:space="preserve">Comando </w:t>
-      </w:r>
-      <w:r>
-        <w:t>$</w:t>
-      </w:r>
-      <w:r>
-        <w:t xml:space="preserve"> </w:t>
+        <w:t xml:space="preserve">Comando $ </w:t>
       </w:r>
       <w:proofErr w:type="spellStart"/>
       <w:r>
@@ -5737,13 +5652,7 @@
     </w:p>
     <w:p>
       <w:r>
-        <w:t xml:space="preserve">Comando </w:t>
-      </w:r>
-      <w:r>
-        <w:t>$</w:t>
-      </w:r>
-      <w:r>
-        <w:t xml:space="preserve"> </w:t>
+        <w:t xml:space="preserve">Comando $ </w:t>
       </w:r>
       <w:proofErr w:type="spellStart"/>
       <w:r>
@@ -5764,7 +5673,6 @@
         <w:t xml:space="preserve"> </w:t>
       </w:r>
       <w:proofErr w:type="spellStart"/>
-      <w:proofErr w:type="gramStart"/>
       <w:r>
         <w:rPr>
           <w:b/>
@@ -5782,9 +5690,95 @@
         </w:rPr>
         <w:t xml:space="preserve"> .</w:t>
       </w:r>
-      <w:proofErr w:type="gramEnd"/>
-      <w:r>
-        <w:t xml:space="preserve"> </w:t>
+      <w:r>
+        <w:t xml:space="preserve"> ;</w:t>
+      </w:r>
+    </w:p>
+    <w:p>
+      <w:r>
+        <w:t xml:space="preserve">Comando $ </w:t>
+      </w:r>
+      <w:proofErr w:type="spellStart"/>
+      <w:r>
+        <w:rPr>
+          <w:b/>
+          <w:bCs/>
+          <w:color w:val="00B050"/>
+        </w:rPr>
+        <w:t>git</w:t>
+      </w:r>
+      <w:proofErr w:type="spellEnd"/>
+      <w:r>
+        <w:rPr>
+          <w:b/>
+          <w:bCs/>
+          <w:color w:val="00B050"/>
+        </w:rPr>
+        <w:t xml:space="preserve"> </w:t>
+      </w:r>
+      <w:proofErr w:type="spellStart"/>
+      <w:r>
+        <w:rPr>
+          <w:b/>
+          <w:bCs/>
+          <w:color w:val="00B050"/>
+        </w:rPr>
+        <w:t>commit</w:t>
+      </w:r>
+      <w:proofErr w:type="spellEnd"/>
+      <w:r>
+        <w:rPr>
+          <w:b/>
+          <w:bCs/>
+          <w:color w:val="00B050"/>
+        </w:rPr>
+        <w:t xml:space="preserve"> -m </w:t>
+      </w:r>
+      <w:r>
+        <w:rPr>
+          <w:b/>
+          <w:bCs/>
+        </w:rPr>
+        <w:t>“</w:t>
+      </w:r>
+      <w:proofErr w:type="spellStart"/>
+      <w:r>
+        <w:rPr>
+          <w:b/>
+          <w:bCs/>
+        </w:rPr>
+        <w:t>Commit</w:t>
+      </w:r>
+      <w:proofErr w:type="spellEnd"/>
+      <w:r>
+        <w:rPr>
+          <w:b/>
+          <w:bCs/>
+        </w:rPr>
+        <w:t xml:space="preserve"> </w:t>
+      </w:r>
+      <w:r>
+        <w:rPr>
+          <w:b/>
+          <w:bCs/>
+        </w:rPr>
+        <w:t xml:space="preserve">Segunda versão atualização, </w:t>
+      </w:r>
+      <w:proofErr w:type="spellStart"/>
+      <w:r>
+        <w:rPr>
+          <w:b/>
+          <w:bCs/>
+        </w:rPr>
+        <w:t>branch</w:t>
+      </w:r>
+      <w:proofErr w:type="spellEnd"/>
+      <w:r>
+        <w:rPr>
+          <w:b/>
+          <w:bCs/>
+        </w:rPr>
+        <w:t xml:space="preserve"> apoio”</w:t>
       </w:r>
       <w:r>
         <w:t>;</w:t>
@@ -5825,6 +5819,339 @@
           <w:bCs/>
           <w:color w:val="00B050"/>
         </w:rPr>
+        <w:t>push</w:t>
+      </w:r>
+      <w:proofErr w:type="spellEnd"/>
+      <w:r>
+        <w:rPr>
+          <w:b/>
+          <w:bCs/>
+          <w:color w:val="00B050"/>
+        </w:rPr>
+        <w:t xml:space="preserve"> </w:t>
+      </w:r>
+      <w:proofErr w:type="spellStart"/>
+      <w:r>
+        <w:rPr>
+          <w:b/>
+          <w:bCs/>
+          <w:color w:val="00B050"/>
+        </w:rPr>
+        <w:t>origin</w:t>
+      </w:r>
+      <w:proofErr w:type="spellEnd"/>
+      <w:r>
+        <w:t xml:space="preserve"> </w:t>
+      </w:r>
+      <w:r>
+        <w:rPr>
+          <w:b/>
+          <w:bCs/>
+        </w:rPr>
+        <w:t>Apoio</w:t>
+      </w:r>
+    </w:p>
+    <w:p>
+      <w:r>
+        <w:rPr>
+          <w:noProof/>
+        </w:rPr>
+        <w:lastRenderedPageBreak/>
+        <w:drawing>
+          <wp:inline distT="0" distB="0" distL="0" distR="0" wp14:anchorId="6DB061A1" wp14:editId="68524D4D">
+            <wp:extent cx="5353050" cy="4895850"/>
+            <wp:effectExtent l="0" t="0" r="0" b="0"/>
+            <wp:docPr id="2" name="Imagem 2"/>
+            <wp:cNvGraphicFramePr>
+              <a:graphicFrameLocks xmlns:a="http://schemas.openxmlformats.org/drawingml/2006/main" noChangeAspect="1"/>
+            </wp:cNvGraphicFramePr>
+            <a:graphic xmlns:a="http://schemas.openxmlformats.org/drawingml/2006/main">
+              <a:graphicData uri="http://schemas.openxmlformats.org/drawingml/2006/picture">
+                <pic:pic xmlns:pic="http://schemas.openxmlformats.org/drawingml/2006/picture">
+                  <pic:nvPicPr>
+                    <pic:cNvPr id="0" name="Picture 1"/>
+                    <pic:cNvPicPr>
+                      <a:picLocks noChangeAspect="1" noChangeArrowheads="1"/>
+                    </pic:cNvPicPr>
+                  </pic:nvPicPr>
+                  <pic:blipFill>
+                    <a:blip r:embed="rId31">
+                      <a:extLst>
+                        <a:ext uri="{28A0092B-C50C-407E-A947-70E740481C1C}">
+                          <a14:useLocalDpi xmlns:a14="http://schemas.microsoft.com/office/drawing/2010/main" val="0"/>
+                        </a:ext>
+                      </a:extLst>
+                    </a:blip>
+                    <a:srcRect/>
+                    <a:stretch>
+                      <a:fillRect/>
+                    </a:stretch>
+                  </pic:blipFill>
+                  <pic:spPr bwMode="auto">
+                    <a:xfrm>
+                      <a:off x="0" y="0"/>
+                      <a:ext cx="5353050" cy="4895850"/>
+                    </a:xfrm>
+                    <a:prstGeom prst="rect">
+                      <a:avLst/>
+                    </a:prstGeom>
+                    <a:noFill/>
+                    <a:ln>
+                      <a:noFill/>
+                    </a:ln>
+                  </pic:spPr>
+                </pic:pic>
+              </a:graphicData>
+            </a:graphic>
+          </wp:inline>
+        </w:drawing>
+      </w:r>
+    </w:p>
+    <w:p/>
+    <w:p>
+      <w:pPr>
+        <w:pStyle w:val="PargrafodaLista"/>
+        <w:numPr>
+          <w:ilvl w:val="1"/>
+          <w:numId w:val="3"/>
+        </w:numPr>
+      </w:pPr>
+      <w:r>
+        <w:t>Realizar o merge</w:t>
+      </w:r>
+      <w:r>
+        <w:t xml:space="preserve">   </w:t>
+      </w:r>
+      <w:r>
+        <w:t>- Transpor a versão para o principal projeto</w:t>
+      </w:r>
+    </w:p>
+    <w:p>
+      <w:pPr>
+        <w:rPr>
+          <w:color w:val="404040" w:themeColor="text1" w:themeTint="BF"/>
+        </w:rPr>
+      </w:pPr>
+      <w:r>
+        <w:t xml:space="preserve">$ </w:t>
+      </w:r>
+      <w:proofErr w:type="spellStart"/>
+      <w:r>
+        <w:rPr>
+          <w:b/>
+          <w:bCs/>
+          <w:color w:val="00B050"/>
+        </w:rPr>
+        <w:t>git</w:t>
+      </w:r>
+      <w:proofErr w:type="spellEnd"/>
+      <w:r>
+        <w:rPr>
+          <w:b/>
+          <w:bCs/>
+          <w:color w:val="00B050"/>
+        </w:rPr>
+        <w:t xml:space="preserve"> checkout </w:t>
+      </w:r>
+      <w:proofErr w:type="spellStart"/>
+      <w:r>
+        <w:rPr>
+          <w:b/>
+          <w:bCs/>
+        </w:rPr>
+        <w:t>main</w:t>
+      </w:r>
+      <w:proofErr w:type="spellEnd"/>
+      <w:r>
+        <w:rPr>
+          <w:b/>
+          <w:bCs/>
+          <w:color w:val="00B050"/>
+        </w:rPr>
+        <w:t xml:space="preserve"> </w:t>
+      </w:r>
+      <w:r>
+        <w:t xml:space="preserve"> – </w:t>
+      </w:r>
+      <w:r>
+        <w:rPr>
+          <w:color w:val="404040" w:themeColor="text1" w:themeTint="BF"/>
+        </w:rPr>
+        <w:t xml:space="preserve">Alternar para </w:t>
+      </w:r>
+      <w:proofErr w:type="spellStart"/>
+      <w:r>
+        <w:rPr>
+          <w:color w:val="404040" w:themeColor="text1" w:themeTint="BF"/>
+        </w:rPr>
+        <w:t>branch</w:t>
+      </w:r>
+      <w:proofErr w:type="spellEnd"/>
+      <w:r>
+        <w:rPr>
+          <w:color w:val="404040" w:themeColor="text1" w:themeTint="BF"/>
+        </w:rPr>
+        <w:t xml:space="preserve"> descrita;</w:t>
+      </w:r>
+    </w:p>
+    <w:p>
+      <w:pPr>
+        <w:rPr>
+          <w:color w:val="404040" w:themeColor="text1" w:themeTint="BF"/>
+        </w:rPr>
+      </w:pPr>
+      <w:r>
+        <w:rPr>
+          <w:color w:val="404040" w:themeColor="text1" w:themeTint="BF"/>
+        </w:rPr>
+        <w:t xml:space="preserve">$ </w:t>
+      </w:r>
+      <w:proofErr w:type="spellStart"/>
+      <w:r>
+        <w:rPr>
+          <w:color w:val="404040" w:themeColor="text1" w:themeTint="BF"/>
+        </w:rPr>
+        <w:t>git</w:t>
+      </w:r>
+      <w:proofErr w:type="spellEnd"/>
+      <w:r>
+        <w:rPr>
+          <w:color w:val="404040" w:themeColor="text1" w:themeTint="BF"/>
+        </w:rPr>
+        <w:t xml:space="preserve"> merge </w:t>
+      </w:r>
+      <w:proofErr w:type="spellStart"/>
+      <w:r>
+        <w:rPr>
+          <w:color w:val="404040" w:themeColor="text1" w:themeTint="BF"/>
+        </w:rPr>
+        <w:t>main</w:t>
+      </w:r>
+      <w:proofErr w:type="spellEnd"/>
+      <w:r>
+        <w:rPr>
+          <w:color w:val="404040" w:themeColor="text1" w:themeTint="BF"/>
+        </w:rPr>
+        <w:t xml:space="preserve"> – </w:t>
+      </w:r>
+      <w:proofErr w:type="spellStart"/>
+      <w:r>
+        <w:rPr>
+          <w:color w:val="404040" w:themeColor="text1" w:themeTint="BF"/>
+        </w:rPr>
+        <w:t>Tranpor</w:t>
+      </w:r>
+      <w:proofErr w:type="spellEnd"/>
+      <w:r>
+        <w:rPr>
+          <w:color w:val="404040" w:themeColor="text1" w:themeTint="BF"/>
+        </w:rPr>
+        <w:t>;</w:t>
+      </w:r>
+    </w:p>
+    <w:p>
+      <w:pPr>
+        <w:rPr>
+          <w:color w:val="404040" w:themeColor="text1" w:themeTint="BF"/>
+        </w:rPr>
+      </w:pPr>
+      <w:r>
+        <w:rPr>
+          <w:color w:val="404040" w:themeColor="text1" w:themeTint="BF"/>
+        </w:rPr>
+        <w:t xml:space="preserve">$ </w:t>
+      </w:r>
+      <w:proofErr w:type="spellStart"/>
+      <w:r>
+        <w:rPr>
+          <w:color w:val="404040" w:themeColor="text1" w:themeTint="BF"/>
+        </w:rPr>
+        <w:t>git</w:t>
+      </w:r>
+      <w:proofErr w:type="spellEnd"/>
+      <w:r>
+        <w:rPr>
+          <w:color w:val="404040" w:themeColor="text1" w:themeTint="BF"/>
+        </w:rPr>
+        <w:t xml:space="preserve"> status</w:t>
+      </w:r>
+    </w:p>
+    <w:p>
+      <w:pPr>
+        <w:rPr>
+          <w:color w:val="404040" w:themeColor="text1" w:themeTint="BF"/>
+        </w:rPr>
+      </w:pPr>
+      <w:r>
+        <w:rPr>
+          <w:color w:val="404040" w:themeColor="text1" w:themeTint="BF"/>
+        </w:rPr>
+        <w:t xml:space="preserve">$ </w:t>
+      </w:r>
+      <w:proofErr w:type="spellStart"/>
+      <w:r>
+        <w:rPr>
+          <w:color w:val="404040" w:themeColor="text1" w:themeTint="BF"/>
+        </w:rPr>
+        <w:t>git</w:t>
+      </w:r>
+      <w:proofErr w:type="spellEnd"/>
+      <w:r>
+        <w:rPr>
+          <w:color w:val="404040" w:themeColor="text1" w:themeTint="BF"/>
+        </w:rPr>
+        <w:t xml:space="preserve"> </w:t>
+      </w:r>
+      <w:proofErr w:type="spellStart"/>
+      <w:r>
+        <w:rPr>
+          <w:color w:val="404040" w:themeColor="text1" w:themeTint="BF"/>
+        </w:rPr>
+        <w:t>add</w:t>
+      </w:r>
+      <w:proofErr w:type="spellEnd"/>
+      <w:r>
+        <w:rPr>
+          <w:color w:val="404040" w:themeColor="text1" w:themeTint="BF"/>
+        </w:rPr>
+        <w:t xml:space="preserve"> .</w:t>
+      </w:r>
+    </w:p>
+    <w:p>
+      <w:pPr>
+        <w:rPr>
+          <w:b/>
+          <w:bCs/>
+        </w:rPr>
+      </w:pPr>
+      <w:r>
+        <w:t xml:space="preserve">$ </w:t>
+      </w:r>
+      <w:proofErr w:type="spellStart"/>
+      <w:r>
+        <w:rPr>
+          <w:b/>
+          <w:bCs/>
+          <w:color w:val="00B050"/>
+        </w:rPr>
+        <w:t>git</w:t>
+      </w:r>
+      <w:proofErr w:type="spellEnd"/>
+      <w:r>
+        <w:rPr>
+          <w:b/>
+          <w:bCs/>
+          <w:color w:val="00B050"/>
+        </w:rPr>
+        <w:t xml:space="preserve"> </w:t>
+      </w:r>
+      <w:proofErr w:type="spellStart"/>
+      <w:r>
+        <w:rPr>
+          <w:b/>
+          <w:bCs/>
+          <w:color w:val="00B050"/>
+        </w:rPr>
         <w:t>commit</w:t>
       </w:r>
       <w:proofErr w:type="spellEnd"/>
@@ -5864,21 +6191,14 @@
           <w:b/>
           <w:bCs/>
         </w:rPr>
-        <w:t>Segunda</w:t>
-      </w:r>
-      <w:r>
-        <w:rPr>
-          <w:b/>
-          <w:bCs/>
-        </w:rPr>
-        <w:t xml:space="preserve"> versão</w:t>
-      </w:r>
-      <w:r>
-        <w:rPr>
-          <w:b/>
-          <w:bCs/>
-        </w:rPr>
-        <w:t xml:space="preserve"> atualização, </w:t>
+        <w:t>Terceira</w:t>
+      </w:r>
+      <w:r>
+        <w:rPr>
+          <w:b/>
+          <w:bCs/>
+        </w:rPr>
+        <w:t xml:space="preserve"> versão atualização, </w:t>
       </w:r>
       <w:proofErr w:type="spellStart"/>
       <w:r>
@@ -5894,13 +6214,94 @@
           <w:b/>
           <w:bCs/>
         </w:rPr>
-        <w:t xml:space="preserve"> apoio”</w:t>
+        <w:t xml:space="preserve"> </w:t>
+      </w:r>
+      <w:proofErr w:type="spellStart"/>
+      <w:r>
+        <w:rPr>
+          <w:b/>
+          <w:bCs/>
+        </w:rPr>
+        <w:t>main</w:t>
+      </w:r>
+      <w:proofErr w:type="spellEnd"/>
+      <w:r>
+        <w:rPr>
+          <w:b/>
+          <w:bCs/>
+        </w:rPr>
+        <w:t>”</w:t>
       </w:r>
       <w:r>
         <w:t>;</w:t>
       </w:r>
     </w:p>
-    <w:p/>
+    <w:p>
+      <w:r>
+        <w:t xml:space="preserve">$ </w:t>
+      </w:r>
+      <w:r>
+        <w:t xml:space="preserve">Comando $ </w:t>
+      </w:r>
+      <w:proofErr w:type="spellStart"/>
+      <w:r>
+        <w:rPr>
+          <w:b/>
+          <w:bCs/>
+          <w:color w:val="00B050"/>
+        </w:rPr>
+        <w:t>git</w:t>
+      </w:r>
+      <w:proofErr w:type="spellEnd"/>
+      <w:r>
+        <w:rPr>
+          <w:b/>
+          <w:bCs/>
+          <w:color w:val="00B050"/>
+        </w:rPr>
+        <w:t xml:space="preserve"> </w:t>
+      </w:r>
+      <w:proofErr w:type="spellStart"/>
+      <w:r>
+        <w:rPr>
+          <w:b/>
+          <w:bCs/>
+          <w:color w:val="00B050"/>
+        </w:rPr>
+        <w:t>push</w:t>
+      </w:r>
+      <w:proofErr w:type="spellEnd"/>
+      <w:r>
+        <w:rPr>
+          <w:b/>
+          <w:bCs/>
+          <w:color w:val="00B050"/>
+        </w:rPr>
+        <w:t xml:space="preserve"> </w:t>
+      </w:r>
+      <w:proofErr w:type="spellStart"/>
+      <w:r>
+        <w:rPr>
+          <w:b/>
+          <w:bCs/>
+          <w:color w:val="00B050"/>
+        </w:rPr>
+        <w:t>origin</w:t>
+      </w:r>
+      <w:proofErr w:type="spellEnd"/>
+      <w:r>
+        <w:t xml:space="preserve"> </w:t>
+      </w:r>
+      <w:proofErr w:type="spellStart"/>
+      <w:r>
+        <w:rPr>
+          <w:b/>
+          <w:bCs/>
+        </w:rPr>
+        <w:t>main</w:t>
+      </w:r>
+      <w:proofErr w:type="spellEnd"/>
+    </w:p>
     <w:sectPr>
       <w:pgSz w:w="11906" w:h="16838"/>
       <w:pgMar w:top="720" w:right="720" w:bottom="720" w:left="720" w:header="708" w:footer="708" w:gutter="0"/>

</xml_diff>